<commit_message>
new features to add
</commit_message>
<xml_diff>
--- a/features/features_to_add_complete.docx
+++ b/features/features_to_add_complete.docx
@@ -65,13 +65,7 @@
         <w:rPr>
           <w:highlight w:val="cyan"/>
         </w:rPr>
-        <w:t xml:space="preserve">Save the input data </w:t>
-      </w:r>
-      <w:r>
-        <w:rPr>
-          <w:highlight w:val="cyan"/>
-        </w:rPr>
-        <w:t>into the existing dataset (data2) or a new database table for seller listings.</w:t>
+        <w:t>Save the input data into the existing dataset (data2) or a new database table for seller listings.</w:t>
       </w:r>
     </w:p>
     <w:p>
@@ -121,13 +115,7 @@
         <w:rPr>
           <w:highlight w:val="cyan"/>
         </w:rPr>
-        <w:t xml:space="preserve">Use a unique </w:t>
-      </w:r>
-      <w:r>
-        <w:rPr>
-          <w:highlight w:val="cyan"/>
-        </w:rPr>
-        <w:t>identifier (like a car ID or seller email) to allow sellers to manage their listings.</w:t>
+        <w:t>Use a unique identifier (like a car ID or seller email) to allow sellers to manage their listings.</w:t>
       </w:r>
     </w:p>
     <w:p>
@@ -163,10 +151,7 @@
         <w:t>A personalized dashboard where sellers can view their listed cars</w:t>
       </w:r>
       <w:r>
-        <w:t xml:space="preserve"> a</w:t>
-      </w:r>
-      <w:r>
-        <w:t>nd the number of buyer inquiries for each car.</w:t>
+        <w:t xml:space="preserve"> and the number of buyer inquiries for each car.</w:t>
       </w:r>
     </w:p>
     <w:p>
@@ -212,13 +197,7 @@
         <w:rPr>
           <w:highlight w:val="cyan"/>
         </w:rPr>
-        <w:t xml:space="preserve">Create a </w:t>
-      </w:r>
-      <w:r>
-        <w:rPr>
-          <w:highlight w:val="cyan"/>
-        </w:rPr>
-        <w:t>dedicated page for buyers to browse all available cars (similar to an online catalog).</w:t>
+        <w:t>Create a dedicated page for buyers to browse all available cars (similar to an online catalog).</w:t>
       </w:r>
     </w:p>
     <w:p>
@@ -254,10 +233,7 @@
         <w:pStyle w:val="Heading3"/>
       </w:pPr>
       <w:r>
-        <w:t xml:space="preserve">b. Inquiry </w:t>
-      </w:r>
-      <w:r>
-        <w:t>or Contact Seller</w:t>
+        <w:t>b. Inquiry or Contact Seller</w:t>
       </w:r>
     </w:p>
     <w:p>
@@ -289,10 +265,7 @@
         <w:pStyle w:val="Heading3"/>
       </w:pPr>
       <w:r>
-        <w:t>c. Wishli</w:t>
-      </w:r>
-      <w:r>
-        <w:t>st or Save Cars</w:t>
+        <w:t>c. Wishlist or Save Cars</w:t>
       </w:r>
     </w:p>
     <w:p>
@@ -339,13 +312,7 @@
         <w:rPr>
           <w:highlight w:val="cyan"/>
         </w:rPr>
-        <w:t xml:space="preserve">Introduce accounts for both </w:t>
-      </w:r>
-      <w:r>
-        <w:rPr>
-          <w:highlight w:val="cyan"/>
-        </w:rPr>
-        <w:t>sellers and buyers.</w:t>
+        <w:t>Introduce accounts for both sellers and buyers.</w:t>
       </w:r>
     </w:p>
     <w:p>
@@ -395,10 +362,7 @@
         <w:pStyle w:val="Heading2"/>
       </w:pPr>
       <w:r>
-        <w:t>4. En</w:t>
-      </w:r>
-      <w:r>
-        <w:t>hanced Recommendation System</w:t>
+        <w:t>4. Enhanced Recommendation System</w:t>
       </w:r>
     </w:p>
     <w:p>
@@ -430,10 +394,7 @@
         <w:pStyle w:val="Heading3"/>
       </w:pPr>
       <w:r>
-        <w:t>b. Seller Insight</w:t>
-      </w:r>
-      <w:r>
-        <w:t>s</w:t>
+        <w:t>b. Seller Insights</w:t>
       </w:r>
     </w:p>
     <w:p>
@@ -465,10 +426,7 @@
         <w:pStyle w:val="ListBullet"/>
       </w:pPr>
       <w:r>
-        <w:t>Add filters for more granular options, like car color, model year, and number of previous owne</w:t>
-      </w:r>
-      <w:r>
-        <w:t>rs.</w:t>
+        <w:t>Add filters for more granular options, like car color, model year, and number of previous owners.</w:t>
       </w:r>
     </w:p>
     <w:p>
@@ -516,10 +474,7 @@
         <w:pStyle w:val="ListBullet"/>
       </w:pPr>
       <w:r>
-        <w:t>Create visualizations to show price</w:t>
-      </w:r>
-      <w:r>
-        <w:t xml:space="preserve"> trends for specific brands or models.</w:t>
+        <w:t>Create visualizations to show price trends for specific brands or models.</w:t>
       </w:r>
     </w:p>
     <w:p>
@@ -559,10 +514,7 @@
         <w:pStyle w:val="ListBullet"/>
       </w:pPr>
       <w:r>
-        <w:t xml:space="preserve">Allow sellers to mark cars as sold or enable a direct payment feature </w:t>
-      </w:r>
-      <w:r>
-        <w:t>using platforms like Stripe or PayPal.</w:t>
+        <w:t>Allow sellers to mark cars as sold or enable a direct payment feature using platforms like Stripe or PayPal.</w:t>
       </w:r>
     </w:p>
     <w:p>
@@ -627,13 +579,7 @@
         <w:rPr>
           <w:highlight w:val="yellow"/>
         </w:rPr>
-        <w:t>Notify sellers when a buyer inquires</w:t>
-      </w:r>
-      <w:r>
-        <w:rPr>
-          <w:highlight w:val="yellow"/>
-        </w:rPr>
-        <w:t xml:space="preserve"> about their car.</w:t>
+        <w:t>Notify sellers when a buyer inquires about their car.</w:t>
       </w:r>
     </w:p>
     <w:p>
@@ -681,10 +627,7 @@
         <w:pStyle w:val="Heading2"/>
       </w:pPr>
       <w:r>
-        <w:t>10. Integra</w:t>
-      </w:r>
-      <w:r>
-        <w:t>tion with External APIs</w:t>
+        <w:t>10. Integration with External APIs</w:t>
       </w:r>
     </w:p>
     <w:p>
@@ -716,10 +659,7 @@
         <w:pStyle w:val="ListBullet"/>
       </w:pPr>
       <w:r>
-        <w:t>User Table: To store buyer and seller det</w:t>
-      </w:r>
-      <w:r>
-        <w:t>ails (name, email, password, etc.).</w:t>
+        <w:t>User Table: To store buyer and seller details (name, email, password, etc.).</w:t>
       </w:r>
     </w:p>
     <w:p>
@@ -759,10 +699,7 @@
         <w:pStyle w:val="ListBullet"/>
       </w:pPr>
       <w:r>
-        <w:t>Use fr</w:t>
-      </w:r>
-      <w:r>
-        <w:t>ameworks like Bootstrap for a responsive and modern design.</w:t>
+        <w:t>Use frameworks like Bootstrap for a responsive and modern design.</w:t>
       </w:r>
     </w:p>
     <w:p>
@@ -783,17 +720,1249 @@
         </w:rPr>
         <w:t>Use a proper database (e.g., MySQL, PostgreSQL) instead of a flat CSV file.</w:t>
       </w:r>
+    </w:p>
+    <w:p>
+      <w:pPr>
+        <w:pStyle w:val="ListBullet"/>
+      </w:pPr>
+      <w:r>
+        <w:t>Consider deploying the app on a cloud service like AWS, Azure, or Heroku.</w:t>
+      </w:r>
+    </w:p>
+    <w:p/>
+    <w:p/>
+    <w:p/>
+    <w:p/>
+    <w:p/>
+    <w:p>
+      <w:r>
+        <w:br w:type="page"/>
+      </w:r>
+    </w:p>
+    <w:p>
+      <w:pPr>
+        <w:rPr>
+          <w:b/>
+          <w:sz w:val="30"/>
+        </w:rPr>
+      </w:pPr>
+      <w:r>
+        <w:rPr>
+          <w:b/>
+          <w:sz w:val="30"/>
+        </w:rPr>
+        <w:lastRenderedPageBreak/>
+        <w:t xml:space="preserve">now </w:t>
+      </w:r>
+      <w:proofErr w:type="spellStart"/>
+      <w:r>
+        <w:rPr>
+          <w:b/>
+          <w:sz w:val="30"/>
+        </w:rPr>
+        <w:t>i</w:t>
+      </w:r>
+      <w:proofErr w:type="spellEnd"/>
+      <w:r>
+        <w:rPr>
+          <w:b/>
+          <w:sz w:val="30"/>
+        </w:rPr>
+        <w:t xml:space="preserve"> want to add new extra features in for seller, what </w:t>
+      </w:r>
+      <w:proofErr w:type="spellStart"/>
+      <w:r>
+        <w:rPr>
+          <w:b/>
+          <w:sz w:val="30"/>
+        </w:rPr>
+        <w:t>i</w:t>
+      </w:r>
+      <w:proofErr w:type="spellEnd"/>
+      <w:r>
+        <w:rPr>
+          <w:b/>
+          <w:sz w:val="30"/>
+        </w:rPr>
+        <w:t xml:space="preserve"> can add which uses data science application.</w:t>
+      </w:r>
+    </w:p>
+    <w:p>
+      <w:pPr>
+        <w:pStyle w:val="Heading6"/>
+        <w:rPr>
+          <w:b/>
+          <w:sz w:val="30"/>
+        </w:rPr>
+      </w:pPr>
+      <w:proofErr w:type="spellStart"/>
+      <w:r>
+        <w:rPr>
+          <w:b/>
+          <w:sz w:val="30"/>
+        </w:rPr>
+        <w:t>ChatGPT</w:t>
+      </w:r>
+      <w:proofErr w:type="spellEnd"/>
+      <w:r>
+        <w:rPr>
+          <w:b/>
+          <w:sz w:val="30"/>
+        </w:rPr>
+        <w:t xml:space="preserve"> said:</w:t>
+      </w:r>
       <w:bookmarkStart w:id="0" w:name="_GoBack"/>
       <w:bookmarkEnd w:id="0"/>
     </w:p>
     <w:p>
       <w:pPr>
-        <w:pStyle w:val="ListBullet"/>
-      </w:pPr>
-      <w:r>
-        <w:t>Consider deploying the app on a cloud service like AWS, Azure, or Heroku.</w:t>
-      </w:r>
-    </w:p>
+        <w:rPr>
+          <w:b/>
+          <w:sz w:val="30"/>
+        </w:rPr>
+      </w:pPr>
+      <w:proofErr w:type="spellStart"/>
+      <w:r>
+        <w:rPr>
+          <w:b/>
+          <w:sz w:val="30"/>
+        </w:rPr>
+        <w:t>ChatGPT</w:t>
+      </w:r>
+      <w:proofErr w:type="spellEnd"/>
+    </w:p>
+    <w:p>
+      <w:pPr>
+        <w:pStyle w:val="NormalWeb"/>
+      </w:pPr>
+      <w:r>
+        <w:t>Adding features for sellers that utilize data science can enhance the platform's functionality and provide sellers with actionable insights. Here are some ideas for data science-driven features tailored for sellers:</w:t>
+      </w:r>
+    </w:p>
+    <w:p>
+      <w:r>
+        <w:pict>
+          <v:rect id="_x0000_i1025" style="width:0;height:1.5pt" o:hralign="center" o:hrstd="t" o:hr="t" fillcolor="#a0a0a0" stroked="f"/>
+        </w:pict>
+      </w:r>
+    </w:p>
+    <w:p>
+      <w:pPr>
+        <w:pStyle w:val="Heading3"/>
+      </w:pPr>
+      <w:r>
+        <w:rPr>
+          <w:rStyle w:val="Strong"/>
+          <w:b/>
+          <w:bCs/>
+        </w:rPr>
+        <w:t>1. Price Recommendation System</w:t>
+      </w:r>
+    </w:p>
+    <w:p>
+      <w:pPr>
+        <w:numPr>
+          <w:ilvl w:val="0"/>
+          <w:numId w:val="10"/>
+        </w:numPr>
+        <w:spacing w:before="100" w:beforeAutospacing="1" w:after="100" w:afterAutospacing="1" w:line="240" w:lineRule="auto"/>
+      </w:pPr>
+      <w:r>
+        <w:rPr>
+          <w:rStyle w:val="Strong"/>
+        </w:rPr>
+        <w:t>Description:</w:t>
+      </w:r>
+    </w:p>
+    <w:p>
+      <w:pPr>
+        <w:numPr>
+          <w:ilvl w:val="1"/>
+          <w:numId w:val="10"/>
+        </w:numPr>
+        <w:spacing w:before="100" w:beforeAutospacing="1" w:after="100" w:afterAutospacing="1" w:line="240" w:lineRule="auto"/>
+      </w:pPr>
+      <w:r>
+        <w:t>Suggest optimal pricing for new car listings based on market trends, car features, and historical sales data.</w:t>
+      </w:r>
+    </w:p>
+    <w:p>
+      <w:pPr>
+        <w:numPr>
+          <w:ilvl w:val="0"/>
+          <w:numId w:val="10"/>
+        </w:numPr>
+        <w:spacing w:before="100" w:beforeAutospacing="1" w:after="100" w:afterAutospacing="1" w:line="240" w:lineRule="auto"/>
+      </w:pPr>
+      <w:r>
+        <w:rPr>
+          <w:rStyle w:val="Strong"/>
+        </w:rPr>
+        <w:t>How It Works:</w:t>
+      </w:r>
+    </w:p>
+    <w:p>
+      <w:pPr>
+        <w:numPr>
+          <w:ilvl w:val="1"/>
+          <w:numId w:val="10"/>
+        </w:numPr>
+        <w:spacing w:before="100" w:beforeAutospacing="1" w:after="100" w:afterAutospacing="1" w:line="240" w:lineRule="auto"/>
+      </w:pPr>
+      <w:r>
+        <w:t>Use regression models (e.g., Linear Regression, Random Forest Regressor) to predict the recommended price.</w:t>
+      </w:r>
+    </w:p>
+    <w:p>
+      <w:pPr>
+        <w:numPr>
+          <w:ilvl w:val="1"/>
+          <w:numId w:val="10"/>
+        </w:numPr>
+        <w:spacing w:before="100" w:beforeAutospacing="1" w:after="100" w:afterAutospacing="1" w:line="240" w:lineRule="auto"/>
+      </w:pPr>
+      <w:r>
+        <w:t>Train the model on the existing car database with features like mileage, age, brand, and engine power.</w:t>
+      </w:r>
+    </w:p>
+    <w:p>
+      <w:pPr>
+        <w:numPr>
+          <w:ilvl w:val="0"/>
+          <w:numId w:val="10"/>
+        </w:numPr>
+        <w:spacing w:before="100" w:beforeAutospacing="1" w:after="100" w:afterAutospacing="1" w:line="240" w:lineRule="auto"/>
+      </w:pPr>
+      <w:r>
+        <w:rPr>
+          <w:rStyle w:val="Strong"/>
+        </w:rPr>
+        <w:t>Value:</w:t>
+      </w:r>
+    </w:p>
+    <w:p>
+      <w:pPr>
+        <w:numPr>
+          <w:ilvl w:val="1"/>
+          <w:numId w:val="10"/>
+        </w:numPr>
+        <w:spacing w:before="100" w:beforeAutospacing="1" w:after="100" w:afterAutospacing="1" w:line="240" w:lineRule="auto"/>
+      </w:pPr>
+      <w:r>
+        <w:t xml:space="preserve">Helps </w:t>
+      </w:r>
+      <w:proofErr w:type="gramStart"/>
+      <w:r>
+        <w:t>sellers</w:t>
+      </w:r>
+      <w:proofErr w:type="gramEnd"/>
+      <w:r>
+        <w:t xml:space="preserve"> price their cars competitively while maximizing profits.</w:t>
+      </w:r>
+    </w:p>
+    <w:p>
+      <w:pPr>
+        <w:spacing w:after="0"/>
+      </w:pPr>
+      <w:r>
+        <w:pict>
+          <v:rect id="_x0000_i1026" style="width:0;height:1.5pt" o:hralign="center" o:hrstd="t" o:hr="t" fillcolor="#a0a0a0" stroked="f"/>
+        </w:pict>
+      </w:r>
+    </w:p>
+    <w:p>
+      <w:pPr>
+        <w:pStyle w:val="Heading3"/>
+      </w:pPr>
+      <w:r>
+        <w:rPr>
+          <w:rStyle w:val="Strong"/>
+          <w:b/>
+          <w:bCs/>
+        </w:rPr>
+        <w:t>2. Demand Prediction for Listings</w:t>
+      </w:r>
+    </w:p>
+    <w:p>
+      <w:pPr>
+        <w:numPr>
+          <w:ilvl w:val="0"/>
+          <w:numId w:val="11"/>
+        </w:numPr>
+        <w:spacing w:before="100" w:beforeAutospacing="1" w:after="100" w:afterAutospacing="1" w:line="240" w:lineRule="auto"/>
+      </w:pPr>
+      <w:r>
+        <w:rPr>
+          <w:rStyle w:val="Strong"/>
+        </w:rPr>
+        <w:t>Description:</w:t>
+      </w:r>
+    </w:p>
+    <w:p>
+      <w:pPr>
+        <w:numPr>
+          <w:ilvl w:val="1"/>
+          <w:numId w:val="11"/>
+        </w:numPr>
+        <w:spacing w:before="100" w:beforeAutospacing="1" w:after="100" w:afterAutospacing="1" w:line="240" w:lineRule="auto"/>
+      </w:pPr>
+      <w:r>
+        <w:t>Predict the demand for a car listing based on its features, location, and price.</w:t>
+      </w:r>
+    </w:p>
+    <w:p>
+      <w:pPr>
+        <w:numPr>
+          <w:ilvl w:val="0"/>
+          <w:numId w:val="11"/>
+        </w:numPr>
+        <w:spacing w:before="100" w:beforeAutospacing="1" w:after="100" w:afterAutospacing="1" w:line="240" w:lineRule="auto"/>
+      </w:pPr>
+      <w:r>
+        <w:rPr>
+          <w:rStyle w:val="Strong"/>
+        </w:rPr>
+        <w:t>How It Works:</w:t>
+      </w:r>
+    </w:p>
+    <w:p>
+      <w:pPr>
+        <w:numPr>
+          <w:ilvl w:val="1"/>
+          <w:numId w:val="11"/>
+        </w:numPr>
+        <w:spacing w:before="100" w:beforeAutospacing="1" w:after="100" w:afterAutospacing="1" w:line="240" w:lineRule="auto"/>
+      </w:pPr>
+      <w:r>
+        <w:t xml:space="preserve">Use historical interaction data to train a classification model (e.g., Logistic Regression, </w:t>
+      </w:r>
+      <w:proofErr w:type="spellStart"/>
+      <w:r>
+        <w:t>XGBoost</w:t>
+      </w:r>
+      <w:proofErr w:type="spellEnd"/>
+      <w:r>
+        <w:t>) to predict the likelihood of a car receiving high buyer interest (views, likes, shortlists).</w:t>
+      </w:r>
+    </w:p>
+    <w:p>
+      <w:pPr>
+        <w:numPr>
+          <w:ilvl w:val="0"/>
+          <w:numId w:val="11"/>
+        </w:numPr>
+        <w:spacing w:before="100" w:beforeAutospacing="1" w:after="100" w:afterAutospacing="1" w:line="240" w:lineRule="auto"/>
+      </w:pPr>
+      <w:r>
+        <w:rPr>
+          <w:rStyle w:val="Strong"/>
+        </w:rPr>
+        <w:t>Value:</w:t>
+      </w:r>
+    </w:p>
+    <w:p>
+      <w:pPr>
+        <w:numPr>
+          <w:ilvl w:val="1"/>
+          <w:numId w:val="11"/>
+        </w:numPr>
+        <w:spacing w:before="100" w:beforeAutospacing="1" w:after="100" w:afterAutospacing="1" w:line="240" w:lineRule="auto"/>
+      </w:pPr>
+      <w:r>
+        <w:t>Assists sellers in understanding the potential success of their listing before it goes live.</w:t>
+      </w:r>
+    </w:p>
+    <w:p>
+      <w:pPr>
+        <w:spacing w:after="0"/>
+      </w:pPr>
+      <w:r>
+        <w:pict>
+          <v:rect id="_x0000_i1027" style="width:0;height:1.5pt" o:hralign="center" o:hrstd="t" o:hr="t" fillcolor="#a0a0a0" stroked="f"/>
+        </w:pict>
+      </w:r>
+    </w:p>
+    <w:p>
+      <w:pPr>
+        <w:pStyle w:val="Heading3"/>
+      </w:pPr>
+      <w:r>
+        <w:rPr>
+          <w:rStyle w:val="Strong"/>
+          <w:b/>
+          <w:bCs/>
+        </w:rPr>
+        <w:t>3. Insights Dashboard</w:t>
+      </w:r>
+    </w:p>
+    <w:p>
+      <w:pPr>
+        <w:numPr>
+          <w:ilvl w:val="0"/>
+          <w:numId w:val="12"/>
+        </w:numPr>
+        <w:spacing w:before="100" w:beforeAutospacing="1" w:after="100" w:afterAutospacing="1" w:line="240" w:lineRule="auto"/>
+      </w:pPr>
+      <w:r>
+        <w:rPr>
+          <w:rStyle w:val="Strong"/>
+        </w:rPr>
+        <w:t>Description:</w:t>
+      </w:r>
+    </w:p>
+    <w:p>
+      <w:pPr>
+        <w:numPr>
+          <w:ilvl w:val="1"/>
+          <w:numId w:val="12"/>
+        </w:numPr>
+        <w:spacing w:before="100" w:beforeAutospacing="1" w:after="100" w:afterAutospacing="1" w:line="240" w:lineRule="auto"/>
+      </w:pPr>
+      <w:r>
+        <w:t>Provide sellers with an analytics dashboard showcasing metrics like:</w:t>
+      </w:r>
+    </w:p>
+    <w:p>
+      <w:pPr>
+        <w:numPr>
+          <w:ilvl w:val="2"/>
+          <w:numId w:val="12"/>
+        </w:numPr>
+        <w:spacing w:before="100" w:beforeAutospacing="1" w:after="100" w:afterAutospacing="1" w:line="240" w:lineRule="auto"/>
+      </w:pPr>
+      <w:r>
+        <w:t>Most viewed car features.</w:t>
+      </w:r>
+    </w:p>
+    <w:p>
+      <w:pPr>
+        <w:numPr>
+          <w:ilvl w:val="2"/>
+          <w:numId w:val="12"/>
+        </w:numPr>
+        <w:spacing w:before="100" w:beforeAutospacing="1" w:after="100" w:afterAutospacing="1" w:line="240" w:lineRule="auto"/>
+      </w:pPr>
+      <w:r>
+        <w:lastRenderedPageBreak/>
+        <w:t>Average time to sell a car based on brand and price range.</w:t>
+      </w:r>
+    </w:p>
+    <w:p>
+      <w:pPr>
+        <w:numPr>
+          <w:ilvl w:val="2"/>
+          <w:numId w:val="12"/>
+        </w:numPr>
+        <w:spacing w:before="100" w:beforeAutospacing="1" w:after="100" w:afterAutospacing="1" w:line="240" w:lineRule="auto"/>
+      </w:pPr>
+      <w:r>
+        <w:t>Trends in buyer preferences over time.</w:t>
+      </w:r>
+    </w:p>
+    <w:p>
+      <w:pPr>
+        <w:numPr>
+          <w:ilvl w:val="0"/>
+          <w:numId w:val="12"/>
+        </w:numPr>
+        <w:spacing w:before="100" w:beforeAutospacing="1" w:after="100" w:afterAutospacing="1" w:line="240" w:lineRule="auto"/>
+      </w:pPr>
+      <w:r>
+        <w:rPr>
+          <w:rStyle w:val="Strong"/>
+        </w:rPr>
+        <w:t>How It Works:</w:t>
+      </w:r>
+    </w:p>
+    <w:p>
+      <w:pPr>
+        <w:numPr>
+          <w:ilvl w:val="1"/>
+          <w:numId w:val="12"/>
+        </w:numPr>
+        <w:spacing w:before="100" w:beforeAutospacing="1" w:after="100" w:afterAutospacing="1" w:line="240" w:lineRule="auto"/>
+      </w:pPr>
+      <w:r>
+        <w:t xml:space="preserve">Use data visualization libraries like Matplotlib or </w:t>
+      </w:r>
+      <w:proofErr w:type="spellStart"/>
+      <w:r>
+        <w:t>Plotly</w:t>
+      </w:r>
+      <w:proofErr w:type="spellEnd"/>
+      <w:r>
+        <w:t xml:space="preserve"> to create interactive charts.</w:t>
+      </w:r>
+    </w:p>
+    <w:p>
+      <w:pPr>
+        <w:numPr>
+          <w:ilvl w:val="1"/>
+          <w:numId w:val="12"/>
+        </w:numPr>
+        <w:spacing w:before="100" w:beforeAutospacing="1" w:after="100" w:afterAutospacing="1" w:line="240" w:lineRule="auto"/>
+      </w:pPr>
+      <w:r>
+        <w:t>Analyze interaction data to extract trends and present them visually.</w:t>
+      </w:r>
+    </w:p>
+    <w:p>
+      <w:pPr>
+        <w:numPr>
+          <w:ilvl w:val="0"/>
+          <w:numId w:val="12"/>
+        </w:numPr>
+        <w:spacing w:before="100" w:beforeAutospacing="1" w:after="100" w:afterAutospacing="1" w:line="240" w:lineRule="auto"/>
+      </w:pPr>
+      <w:r>
+        <w:rPr>
+          <w:rStyle w:val="Strong"/>
+        </w:rPr>
+        <w:t>Value:</w:t>
+      </w:r>
+    </w:p>
+    <w:p>
+      <w:pPr>
+        <w:numPr>
+          <w:ilvl w:val="1"/>
+          <w:numId w:val="12"/>
+        </w:numPr>
+        <w:spacing w:before="100" w:beforeAutospacing="1" w:after="100" w:afterAutospacing="1" w:line="240" w:lineRule="auto"/>
+      </w:pPr>
+      <w:r>
+        <w:t>Enables sellers to optimize their listings based on market trends.</w:t>
+      </w:r>
+    </w:p>
+    <w:p>
+      <w:pPr>
+        <w:spacing w:after="0"/>
+      </w:pPr>
+      <w:r>
+        <w:pict>
+          <v:rect id="_x0000_i1028" style="width:0;height:1.5pt" o:hralign="center" o:hrstd="t" o:hr="t" fillcolor="#a0a0a0" stroked="f"/>
+        </w:pict>
+      </w:r>
+    </w:p>
+    <w:p>
+      <w:pPr>
+        <w:pStyle w:val="Heading3"/>
+      </w:pPr>
+      <w:r>
+        <w:rPr>
+          <w:rStyle w:val="Strong"/>
+          <w:b/>
+          <w:bCs/>
+        </w:rPr>
+        <w:t>4. Sentiment Analysis on Buyer Feedback</w:t>
+      </w:r>
+    </w:p>
+    <w:p>
+      <w:pPr>
+        <w:numPr>
+          <w:ilvl w:val="0"/>
+          <w:numId w:val="13"/>
+        </w:numPr>
+        <w:spacing w:before="100" w:beforeAutospacing="1" w:after="100" w:afterAutospacing="1" w:line="240" w:lineRule="auto"/>
+      </w:pPr>
+      <w:r>
+        <w:rPr>
+          <w:rStyle w:val="Strong"/>
+        </w:rPr>
+        <w:t>Description:</w:t>
+      </w:r>
+    </w:p>
+    <w:p>
+      <w:pPr>
+        <w:numPr>
+          <w:ilvl w:val="1"/>
+          <w:numId w:val="13"/>
+        </w:numPr>
+        <w:spacing w:before="100" w:beforeAutospacing="1" w:after="100" w:afterAutospacing="1" w:line="240" w:lineRule="auto"/>
+      </w:pPr>
+      <w:r>
+        <w:t>Analyze the sentiment of buyer inquiries or feedback on car listings.</w:t>
+      </w:r>
+    </w:p>
+    <w:p>
+      <w:pPr>
+        <w:numPr>
+          <w:ilvl w:val="0"/>
+          <w:numId w:val="13"/>
+        </w:numPr>
+        <w:spacing w:before="100" w:beforeAutospacing="1" w:after="100" w:afterAutospacing="1" w:line="240" w:lineRule="auto"/>
+      </w:pPr>
+      <w:r>
+        <w:rPr>
+          <w:rStyle w:val="Strong"/>
+        </w:rPr>
+        <w:t>How It Works:</w:t>
+      </w:r>
+    </w:p>
+    <w:p>
+      <w:pPr>
+        <w:numPr>
+          <w:ilvl w:val="1"/>
+          <w:numId w:val="13"/>
+        </w:numPr>
+        <w:spacing w:before="100" w:beforeAutospacing="1" w:after="100" w:afterAutospacing="1" w:line="240" w:lineRule="auto"/>
+      </w:pPr>
+      <w:r>
+        <w:t xml:space="preserve">Use Natural Language Processing (NLP) models like </w:t>
+      </w:r>
+      <w:proofErr w:type="spellStart"/>
+      <w:r>
+        <w:t>TextBlob</w:t>
+      </w:r>
+      <w:proofErr w:type="spellEnd"/>
+      <w:r>
+        <w:t xml:space="preserve"> or VADER to classify buyer comments as positive, neutral, or negative.</w:t>
+      </w:r>
+    </w:p>
+    <w:p>
+      <w:pPr>
+        <w:numPr>
+          <w:ilvl w:val="0"/>
+          <w:numId w:val="13"/>
+        </w:numPr>
+        <w:spacing w:before="100" w:beforeAutospacing="1" w:after="100" w:afterAutospacing="1" w:line="240" w:lineRule="auto"/>
+      </w:pPr>
+      <w:r>
+        <w:rPr>
+          <w:rStyle w:val="Strong"/>
+        </w:rPr>
+        <w:t>Value:</w:t>
+      </w:r>
+    </w:p>
+    <w:p>
+      <w:pPr>
+        <w:numPr>
+          <w:ilvl w:val="1"/>
+          <w:numId w:val="13"/>
+        </w:numPr>
+        <w:spacing w:before="100" w:beforeAutospacing="1" w:after="100" w:afterAutospacing="1" w:line="240" w:lineRule="auto"/>
+      </w:pPr>
+      <w:r>
+        <w:t>Helps sellers identify areas for improvement in their listings.</w:t>
+      </w:r>
+    </w:p>
+    <w:p>
+      <w:pPr>
+        <w:spacing w:after="0"/>
+      </w:pPr>
+      <w:r>
+        <w:pict>
+          <v:rect id="_x0000_i1029" style="width:0;height:1.5pt" o:hralign="center" o:hrstd="t" o:hr="t" fillcolor="#a0a0a0" stroked="f"/>
+        </w:pict>
+      </w:r>
+    </w:p>
+    <w:p>
+      <w:pPr>
+        <w:pStyle w:val="Heading3"/>
+      </w:pPr>
+      <w:r>
+        <w:rPr>
+          <w:rStyle w:val="Strong"/>
+          <w:b/>
+          <w:bCs/>
+        </w:rPr>
+        <w:t>5. Personalized Listing Recommendations for Sellers</w:t>
+      </w:r>
+    </w:p>
+    <w:p>
+      <w:pPr>
+        <w:numPr>
+          <w:ilvl w:val="0"/>
+          <w:numId w:val="14"/>
+        </w:numPr>
+        <w:spacing w:before="100" w:beforeAutospacing="1" w:after="100" w:afterAutospacing="1" w:line="240" w:lineRule="auto"/>
+      </w:pPr>
+      <w:r>
+        <w:rPr>
+          <w:rStyle w:val="Strong"/>
+        </w:rPr>
+        <w:t>Description:</w:t>
+      </w:r>
+    </w:p>
+    <w:p>
+      <w:pPr>
+        <w:numPr>
+          <w:ilvl w:val="1"/>
+          <w:numId w:val="14"/>
+        </w:numPr>
+        <w:spacing w:before="100" w:beforeAutospacing="1" w:after="100" w:afterAutospacing="1" w:line="240" w:lineRule="auto"/>
+      </w:pPr>
+      <w:r>
+        <w:t>Suggest how sellers can improve their listings to attract more buyers.</w:t>
+      </w:r>
+    </w:p>
+    <w:p>
+      <w:pPr>
+        <w:numPr>
+          <w:ilvl w:val="0"/>
+          <w:numId w:val="14"/>
+        </w:numPr>
+        <w:spacing w:before="100" w:beforeAutospacing="1" w:after="100" w:afterAutospacing="1" w:line="240" w:lineRule="auto"/>
+      </w:pPr>
+      <w:r>
+        <w:rPr>
+          <w:rStyle w:val="Strong"/>
+        </w:rPr>
+        <w:t>How It Works:</w:t>
+      </w:r>
+    </w:p>
+    <w:p>
+      <w:pPr>
+        <w:numPr>
+          <w:ilvl w:val="1"/>
+          <w:numId w:val="14"/>
+        </w:numPr>
+        <w:spacing w:before="100" w:beforeAutospacing="1" w:after="100" w:afterAutospacing="1" w:line="240" w:lineRule="auto"/>
+      </w:pPr>
+      <w:r>
+        <w:t>Use content-based recommendation algorithms to analyze top-performing listings and provide suggestions like:</w:t>
+      </w:r>
+    </w:p>
+    <w:p>
+      <w:pPr>
+        <w:numPr>
+          <w:ilvl w:val="2"/>
+          <w:numId w:val="14"/>
+        </w:numPr>
+        <w:spacing w:before="100" w:beforeAutospacing="1" w:after="100" w:afterAutospacing="1" w:line="240" w:lineRule="auto"/>
+      </w:pPr>
+      <w:r>
+        <w:t>Adjusting price.</w:t>
+      </w:r>
+    </w:p>
+    <w:p>
+      <w:pPr>
+        <w:numPr>
+          <w:ilvl w:val="2"/>
+          <w:numId w:val="14"/>
+        </w:numPr>
+        <w:spacing w:before="100" w:beforeAutospacing="1" w:after="100" w:afterAutospacing="1" w:line="240" w:lineRule="auto"/>
+      </w:pPr>
+      <w:r>
+        <w:t>Adding better-quality images.</w:t>
+      </w:r>
+    </w:p>
+    <w:p>
+      <w:pPr>
+        <w:numPr>
+          <w:ilvl w:val="2"/>
+          <w:numId w:val="14"/>
+        </w:numPr>
+        <w:spacing w:before="100" w:beforeAutospacing="1" w:after="100" w:afterAutospacing="1" w:line="240" w:lineRule="auto"/>
+      </w:pPr>
+      <w:r>
+        <w:t>Highlighting specific car features.</w:t>
+      </w:r>
+    </w:p>
+    <w:p>
+      <w:pPr>
+        <w:numPr>
+          <w:ilvl w:val="0"/>
+          <w:numId w:val="14"/>
+        </w:numPr>
+        <w:spacing w:before="100" w:beforeAutospacing="1" w:after="100" w:afterAutospacing="1" w:line="240" w:lineRule="auto"/>
+      </w:pPr>
+      <w:r>
+        <w:rPr>
+          <w:rStyle w:val="Strong"/>
+        </w:rPr>
+        <w:t>Value:</w:t>
+      </w:r>
+    </w:p>
+    <w:p>
+      <w:pPr>
+        <w:numPr>
+          <w:ilvl w:val="1"/>
+          <w:numId w:val="14"/>
+        </w:numPr>
+        <w:spacing w:before="100" w:beforeAutospacing="1" w:after="100" w:afterAutospacing="1" w:line="240" w:lineRule="auto"/>
+      </w:pPr>
+      <w:r>
+        <w:t>Optimizes the visibility and appeal of listings.</w:t>
+      </w:r>
+    </w:p>
+    <w:p>
+      <w:pPr>
+        <w:spacing w:after="0"/>
+      </w:pPr>
+      <w:r>
+        <w:pict>
+          <v:rect id="_x0000_i1030" style="width:0;height:1.5pt" o:hralign="center" o:hrstd="t" o:hr="t" fillcolor="#a0a0a0" stroked="f"/>
+        </w:pict>
+      </w:r>
+    </w:p>
+    <w:p>
+      <w:pPr>
+        <w:pStyle w:val="Heading3"/>
+      </w:pPr>
+      <w:r>
+        <w:rPr>
+          <w:rStyle w:val="Strong"/>
+          <w:b/>
+          <w:bCs/>
+        </w:rPr>
+        <w:t>6. Buyer Engagement Prediction</w:t>
+      </w:r>
+    </w:p>
+    <w:p>
+      <w:pPr>
+        <w:numPr>
+          <w:ilvl w:val="0"/>
+          <w:numId w:val="15"/>
+        </w:numPr>
+        <w:spacing w:before="100" w:beforeAutospacing="1" w:after="100" w:afterAutospacing="1" w:line="240" w:lineRule="auto"/>
+      </w:pPr>
+      <w:r>
+        <w:rPr>
+          <w:rStyle w:val="Strong"/>
+        </w:rPr>
+        <w:t>Description:</w:t>
+      </w:r>
+    </w:p>
+    <w:p>
+      <w:pPr>
+        <w:numPr>
+          <w:ilvl w:val="1"/>
+          <w:numId w:val="15"/>
+        </w:numPr>
+        <w:spacing w:before="100" w:beforeAutospacing="1" w:after="100" w:afterAutospacing="1" w:line="240" w:lineRule="auto"/>
+      </w:pPr>
+      <w:r>
+        <w:t>Predict how many buyers might interact with a listing based on its features and price.</w:t>
+      </w:r>
+    </w:p>
+    <w:p>
+      <w:pPr>
+        <w:numPr>
+          <w:ilvl w:val="0"/>
+          <w:numId w:val="15"/>
+        </w:numPr>
+        <w:spacing w:before="100" w:beforeAutospacing="1" w:after="100" w:afterAutospacing="1" w:line="240" w:lineRule="auto"/>
+      </w:pPr>
+      <w:r>
+        <w:rPr>
+          <w:rStyle w:val="Strong"/>
+        </w:rPr>
+        <w:t>How It Works:</w:t>
+      </w:r>
+    </w:p>
+    <w:p>
+      <w:pPr>
+        <w:numPr>
+          <w:ilvl w:val="1"/>
+          <w:numId w:val="15"/>
+        </w:numPr>
+        <w:spacing w:before="100" w:beforeAutospacing="1" w:after="100" w:afterAutospacing="1" w:line="240" w:lineRule="auto"/>
+      </w:pPr>
+      <w:r>
+        <w:t>Use past interaction data to train a model that forecasts metrics like views, likes, and shortlist rates.</w:t>
+      </w:r>
+    </w:p>
+    <w:p>
+      <w:pPr>
+        <w:numPr>
+          <w:ilvl w:val="0"/>
+          <w:numId w:val="15"/>
+        </w:numPr>
+        <w:spacing w:before="100" w:beforeAutospacing="1" w:after="100" w:afterAutospacing="1" w:line="240" w:lineRule="auto"/>
+      </w:pPr>
+      <w:r>
+        <w:rPr>
+          <w:rStyle w:val="Strong"/>
+        </w:rPr>
+        <w:t>Value:</w:t>
+      </w:r>
+    </w:p>
+    <w:p>
+      <w:pPr>
+        <w:numPr>
+          <w:ilvl w:val="1"/>
+          <w:numId w:val="15"/>
+        </w:numPr>
+        <w:spacing w:before="100" w:beforeAutospacing="1" w:after="100" w:afterAutospacing="1" w:line="240" w:lineRule="auto"/>
+      </w:pPr>
+      <w:r>
+        <w:t>Offers sellers insights into the performance of their listings.</w:t>
+      </w:r>
+    </w:p>
+    <w:p>
+      <w:pPr>
+        <w:spacing w:after="0"/>
+      </w:pPr>
+      <w:r>
+        <w:lastRenderedPageBreak/>
+        <w:pict>
+          <v:rect id="_x0000_i1031" style="width:0;height:1.5pt" o:hralign="center" o:hrstd="t" o:hr="t" fillcolor="#a0a0a0" stroked="f"/>
+        </w:pict>
+      </w:r>
+    </w:p>
+    <w:p>
+      <w:pPr>
+        <w:pStyle w:val="Heading3"/>
+      </w:pPr>
+      <w:r>
+        <w:rPr>
+          <w:rStyle w:val="Strong"/>
+          <w:b/>
+          <w:bCs/>
+        </w:rPr>
+        <w:t>7. Fraud Detection System</w:t>
+      </w:r>
+    </w:p>
+    <w:p>
+      <w:pPr>
+        <w:numPr>
+          <w:ilvl w:val="0"/>
+          <w:numId w:val="16"/>
+        </w:numPr>
+        <w:spacing w:before="100" w:beforeAutospacing="1" w:after="100" w:afterAutospacing="1" w:line="240" w:lineRule="auto"/>
+      </w:pPr>
+      <w:r>
+        <w:rPr>
+          <w:rStyle w:val="Strong"/>
+        </w:rPr>
+        <w:t>Description:</w:t>
+      </w:r>
+    </w:p>
+    <w:p>
+      <w:pPr>
+        <w:numPr>
+          <w:ilvl w:val="1"/>
+          <w:numId w:val="16"/>
+        </w:numPr>
+        <w:spacing w:before="100" w:beforeAutospacing="1" w:after="100" w:afterAutospacing="1" w:line="240" w:lineRule="auto"/>
+      </w:pPr>
+      <w:r>
+        <w:t>Identify potentially fraudulent or low-quality listings automatically.</w:t>
+      </w:r>
+    </w:p>
+    <w:p>
+      <w:pPr>
+        <w:numPr>
+          <w:ilvl w:val="0"/>
+          <w:numId w:val="16"/>
+        </w:numPr>
+        <w:spacing w:before="100" w:beforeAutospacing="1" w:after="100" w:afterAutospacing="1" w:line="240" w:lineRule="auto"/>
+      </w:pPr>
+      <w:r>
+        <w:rPr>
+          <w:rStyle w:val="Strong"/>
+        </w:rPr>
+        <w:t>How It Works:</w:t>
+      </w:r>
+    </w:p>
+    <w:p>
+      <w:pPr>
+        <w:numPr>
+          <w:ilvl w:val="1"/>
+          <w:numId w:val="16"/>
+        </w:numPr>
+        <w:spacing w:before="100" w:beforeAutospacing="1" w:after="100" w:afterAutospacing="1" w:line="240" w:lineRule="auto"/>
+      </w:pPr>
+      <w:r>
+        <w:t>Use anomaly detection techniques or clustering algorithms (e.g., DBSCAN, Isolation Forest) to flag listings that deviate significantly from normal patterns (e.g., unrealistic pricing, inconsistent features).</w:t>
+      </w:r>
+    </w:p>
+    <w:p>
+      <w:pPr>
+        <w:numPr>
+          <w:ilvl w:val="0"/>
+          <w:numId w:val="16"/>
+        </w:numPr>
+        <w:spacing w:before="100" w:beforeAutospacing="1" w:after="100" w:afterAutospacing="1" w:line="240" w:lineRule="auto"/>
+      </w:pPr>
+      <w:r>
+        <w:rPr>
+          <w:rStyle w:val="Strong"/>
+        </w:rPr>
+        <w:t>Value:</w:t>
+      </w:r>
+    </w:p>
+    <w:p>
+      <w:pPr>
+        <w:numPr>
+          <w:ilvl w:val="1"/>
+          <w:numId w:val="16"/>
+        </w:numPr>
+        <w:spacing w:before="100" w:beforeAutospacing="1" w:after="100" w:afterAutospacing="1" w:line="240" w:lineRule="auto"/>
+      </w:pPr>
+      <w:r>
+        <w:t>Maintains the platform's credibility and protects both buyers and sellers.</w:t>
+      </w:r>
+    </w:p>
+    <w:p>
+      <w:pPr>
+        <w:spacing w:after="0"/>
+      </w:pPr>
+      <w:r>
+        <w:pict>
+          <v:rect id="_x0000_i1032" style="width:0;height:1.5pt" o:hralign="center" o:hrstd="t" o:hr="t" fillcolor="#a0a0a0" stroked="f"/>
+        </w:pict>
+      </w:r>
+    </w:p>
+    <w:p>
+      <w:pPr>
+        <w:pStyle w:val="Heading3"/>
+      </w:pPr>
+      <w:r>
+        <w:rPr>
+          <w:rStyle w:val="Strong"/>
+          <w:b/>
+          <w:bCs/>
+        </w:rPr>
+        <w:t>8. Competitor Analysis</w:t>
+      </w:r>
+    </w:p>
+    <w:p>
+      <w:pPr>
+        <w:numPr>
+          <w:ilvl w:val="0"/>
+          <w:numId w:val="17"/>
+        </w:numPr>
+        <w:spacing w:before="100" w:beforeAutospacing="1" w:after="100" w:afterAutospacing="1" w:line="240" w:lineRule="auto"/>
+      </w:pPr>
+      <w:r>
+        <w:rPr>
+          <w:rStyle w:val="Strong"/>
+        </w:rPr>
+        <w:t>Description:</w:t>
+      </w:r>
+    </w:p>
+    <w:p>
+      <w:pPr>
+        <w:numPr>
+          <w:ilvl w:val="1"/>
+          <w:numId w:val="17"/>
+        </w:numPr>
+        <w:spacing w:before="100" w:beforeAutospacing="1" w:after="100" w:afterAutospacing="1" w:line="240" w:lineRule="auto"/>
+      </w:pPr>
+      <w:r>
+        <w:t>Provide sellers with a comparison of their listings to similar listings in the market.</w:t>
+      </w:r>
+    </w:p>
+    <w:p>
+      <w:pPr>
+        <w:numPr>
+          <w:ilvl w:val="0"/>
+          <w:numId w:val="17"/>
+        </w:numPr>
+        <w:spacing w:before="100" w:beforeAutospacing="1" w:after="100" w:afterAutospacing="1" w:line="240" w:lineRule="auto"/>
+      </w:pPr>
+      <w:r>
+        <w:rPr>
+          <w:rStyle w:val="Strong"/>
+        </w:rPr>
+        <w:t>How It Works:</w:t>
+      </w:r>
+    </w:p>
+    <w:p>
+      <w:pPr>
+        <w:numPr>
+          <w:ilvl w:val="1"/>
+          <w:numId w:val="17"/>
+        </w:numPr>
+        <w:spacing w:before="100" w:beforeAutospacing="1" w:after="100" w:afterAutospacing="1" w:line="240" w:lineRule="auto"/>
+      </w:pPr>
+      <w:r>
+        <w:t>Use clustering algorithms to group similar cars and highlight differences in pricing, features, and demand.</w:t>
+      </w:r>
+    </w:p>
+    <w:p>
+      <w:pPr>
+        <w:numPr>
+          <w:ilvl w:val="0"/>
+          <w:numId w:val="17"/>
+        </w:numPr>
+        <w:spacing w:before="100" w:beforeAutospacing="1" w:after="100" w:afterAutospacing="1" w:line="240" w:lineRule="auto"/>
+      </w:pPr>
+      <w:r>
+        <w:rPr>
+          <w:rStyle w:val="Strong"/>
+        </w:rPr>
+        <w:t>Value:</w:t>
+      </w:r>
+    </w:p>
+    <w:p>
+      <w:pPr>
+        <w:numPr>
+          <w:ilvl w:val="1"/>
+          <w:numId w:val="17"/>
+        </w:numPr>
+        <w:spacing w:before="100" w:beforeAutospacing="1" w:after="100" w:afterAutospacing="1" w:line="240" w:lineRule="auto"/>
+      </w:pPr>
+      <w:r>
+        <w:t>Helps sellers understand their competition and adjust their strategies.</w:t>
+      </w:r>
+    </w:p>
+    <w:p>
+      <w:pPr>
+        <w:spacing w:after="0"/>
+      </w:pPr>
+      <w:r>
+        <w:pict>
+          <v:rect id="_x0000_i1033" style="width:0;height:1.5pt" o:hralign="center" o:hrstd="t" o:hr="t" fillcolor="#a0a0a0" stroked="f"/>
+        </w:pict>
+      </w:r>
+    </w:p>
+    <w:p>
+      <w:pPr>
+        <w:pStyle w:val="Heading3"/>
+      </w:pPr>
+      <w:r>
+        <w:rPr>
+          <w:rStyle w:val="Strong"/>
+          <w:b/>
+          <w:bCs/>
+        </w:rPr>
+        <w:t>Implementation Tips:</w:t>
+      </w:r>
+    </w:p>
+    <w:p>
+      <w:pPr>
+        <w:numPr>
+          <w:ilvl w:val="0"/>
+          <w:numId w:val="18"/>
+        </w:numPr>
+        <w:spacing w:before="100" w:beforeAutospacing="1" w:after="100" w:afterAutospacing="1" w:line="240" w:lineRule="auto"/>
+      </w:pPr>
+      <w:r>
+        <w:rPr>
+          <w:rStyle w:val="Strong"/>
+        </w:rPr>
+        <w:t>Data Collection:</w:t>
+      </w:r>
+    </w:p>
+    <w:p>
+      <w:pPr>
+        <w:numPr>
+          <w:ilvl w:val="1"/>
+          <w:numId w:val="18"/>
+        </w:numPr>
+        <w:spacing w:before="100" w:beforeAutospacing="1" w:after="100" w:afterAutospacing="1" w:line="240" w:lineRule="auto"/>
+      </w:pPr>
+      <w:r>
+        <w:t>Leverage existing interaction data, car attributes, and seller feedback.</w:t>
+      </w:r>
+    </w:p>
+    <w:p>
+      <w:pPr>
+        <w:numPr>
+          <w:ilvl w:val="1"/>
+          <w:numId w:val="18"/>
+        </w:numPr>
+        <w:spacing w:before="100" w:beforeAutospacing="1" w:after="100" w:afterAutospacing="1" w:line="240" w:lineRule="auto"/>
+      </w:pPr>
+      <w:r>
+        <w:t>Incorporate external datasets (e.g., market trends, regional car sales data) where applicable.</w:t>
+      </w:r>
+    </w:p>
+    <w:p>
+      <w:pPr>
+        <w:numPr>
+          <w:ilvl w:val="0"/>
+          <w:numId w:val="18"/>
+        </w:numPr>
+        <w:spacing w:before="100" w:beforeAutospacing="1" w:after="100" w:afterAutospacing="1" w:line="240" w:lineRule="auto"/>
+      </w:pPr>
+      <w:r>
+        <w:rPr>
+          <w:rStyle w:val="Strong"/>
+        </w:rPr>
+        <w:t>Technology Stack:</w:t>
+      </w:r>
+    </w:p>
+    <w:p>
+      <w:pPr>
+        <w:numPr>
+          <w:ilvl w:val="1"/>
+          <w:numId w:val="18"/>
+        </w:numPr>
+        <w:spacing w:before="100" w:beforeAutospacing="1" w:after="100" w:afterAutospacing="1" w:line="240" w:lineRule="auto"/>
+      </w:pPr>
+      <w:r>
+        <w:t xml:space="preserve">Use </w:t>
+      </w:r>
+      <w:proofErr w:type="spellStart"/>
+      <w:r>
+        <w:t>Scikit</w:t>
+      </w:r>
+      <w:proofErr w:type="spellEnd"/>
+      <w:r>
+        <w:t>-learn, Pandas, and NumPy for data analysis and modeling.</w:t>
+      </w:r>
+    </w:p>
+    <w:p>
+      <w:pPr>
+        <w:numPr>
+          <w:ilvl w:val="1"/>
+          <w:numId w:val="18"/>
+        </w:numPr>
+        <w:spacing w:before="100" w:beforeAutospacing="1" w:after="100" w:afterAutospacing="1" w:line="240" w:lineRule="auto"/>
+      </w:pPr>
+      <w:r>
+        <w:t xml:space="preserve">For NLP tasks, use libraries like NLTK, </w:t>
+      </w:r>
+      <w:proofErr w:type="spellStart"/>
+      <w:r>
+        <w:t>SpaCy</w:t>
+      </w:r>
+      <w:proofErr w:type="spellEnd"/>
+      <w:r>
+        <w:t>, or Hugging Face transformers.</w:t>
+      </w:r>
+    </w:p>
+    <w:p>
+      <w:pPr>
+        <w:numPr>
+          <w:ilvl w:val="0"/>
+          <w:numId w:val="18"/>
+        </w:numPr>
+        <w:spacing w:before="100" w:beforeAutospacing="1" w:after="100" w:afterAutospacing="1" w:line="240" w:lineRule="auto"/>
+      </w:pPr>
+      <w:r>
+        <w:rPr>
+          <w:rStyle w:val="Strong"/>
+        </w:rPr>
+        <w:t>Deployment:</w:t>
+      </w:r>
+    </w:p>
+    <w:p>
+      <w:pPr>
+        <w:numPr>
+          <w:ilvl w:val="1"/>
+          <w:numId w:val="18"/>
+        </w:numPr>
+        <w:spacing w:before="100" w:beforeAutospacing="1" w:after="100" w:afterAutospacing="1" w:line="240" w:lineRule="auto"/>
+      </w:pPr>
+      <w:r>
+        <w:t>Integrate features into the seller dashboard with Flask APIs.</w:t>
+      </w:r>
+    </w:p>
+    <w:p>
+      <w:pPr>
+        <w:numPr>
+          <w:ilvl w:val="1"/>
+          <w:numId w:val="18"/>
+        </w:numPr>
+        <w:spacing w:before="100" w:beforeAutospacing="1" w:after="100" w:afterAutospacing="1" w:line="240" w:lineRule="auto"/>
+      </w:pPr>
+      <w:r>
+        <w:t xml:space="preserve">Use </w:t>
+      </w:r>
+      <w:proofErr w:type="spellStart"/>
+      <w:r>
+        <w:t>Plotly</w:t>
+      </w:r>
+      <w:proofErr w:type="spellEnd"/>
+      <w:r>
+        <w:t>/Dash for interactive visualizations.</w:t>
+      </w:r>
+    </w:p>
+    <w:p/>
     <w:sectPr>
       <w:pgSz w:w="12240" w:h="15840"/>
       <w:pgMar w:top="1440" w:right="1800" w:bottom="1440" w:left="1800" w:header="720" w:footer="720" w:gutter="0"/>
@@ -974,6 +2143,1315 @@
       </w:pPr>
       <w:rPr>
         <w:rFonts w:ascii="Symbol" w:hAnsi="Symbol" w:hint="default"/>
+      </w:rPr>
+    </w:lvl>
+  </w:abstractNum>
+  <w:abstractNum w:abstractNumId="9" w15:restartNumberingAfterBreak="0">
+    <w:nsid w:val="099F5799"/>
+    <w:multiLevelType w:val="multilevel"/>
+    <w:tmpl w:val="B0727740"/>
+    <w:lvl w:ilvl="0">
+      <w:start w:val="1"/>
+      <w:numFmt w:val="bullet"/>
+      <w:lvlText w:val=""/>
+      <w:lvlJc w:val="left"/>
+      <w:pPr>
+        <w:tabs>
+          <w:tab w:val="num" w:pos="720"/>
+        </w:tabs>
+        <w:ind w:left="720" w:hanging="360"/>
+      </w:pPr>
+      <w:rPr>
+        <w:rFonts w:ascii="Symbol" w:hAnsi="Symbol" w:hint="default"/>
+        <w:sz w:val="20"/>
+      </w:rPr>
+    </w:lvl>
+    <w:lvl w:ilvl="1">
+      <w:start w:val="1"/>
+      <w:numFmt w:val="bullet"/>
+      <w:lvlText w:val="o"/>
+      <w:lvlJc w:val="left"/>
+      <w:pPr>
+        <w:tabs>
+          <w:tab w:val="num" w:pos="1440"/>
+        </w:tabs>
+        <w:ind w:left="1440" w:hanging="360"/>
+      </w:pPr>
+      <w:rPr>
+        <w:rFonts w:ascii="Courier New" w:hAnsi="Courier New" w:hint="default"/>
+        <w:sz w:val="20"/>
+      </w:rPr>
+    </w:lvl>
+    <w:lvl w:ilvl="2">
+      <w:start w:val="1"/>
+      <w:numFmt w:val="bullet"/>
+      <w:lvlText w:val=""/>
+      <w:lvlJc w:val="left"/>
+      <w:pPr>
+        <w:tabs>
+          <w:tab w:val="num" w:pos="2160"/>
+        </w:tabs>
+        <w:ind w:left="2160" w:hanging="360"/>
+      </w:pPr>
+      <w:rPr>
+        <w:rFonts w:ascii="Wingdings" w:hAnsi="Wingdings" w:hint="default"/>
+        <w:sz w:val="20"/>
+      </w:rPr>
+    </w:lvl>
+    <w:lvl w:ilvl="3" w:tentative="1">
+      <w:start w:val="1"/>
+      <w:numFmt w:val="bullet"/>
+      <w:lvlText w:val=""/>
+      <w:lvlJc w:val="left"/>
+      <w:pPr>
+        <w:tabs>
+          <w:tab w:val="num" w:pos="2880"/>
+        </w:tabs>
+        <w:ind w:left="2880" w:hanging="360"/>
+      </w:pPr>
+      <w:rPr>
+        <w:rFonts w:ascii="Wingdings" w:hAnsi="Wingdings" w:hint="default"/>
+        <w:sz w:val="20"/>
+      </w:rPr>
+    </w:lvl>
+    <w:lvl w:ilvl="4" w:tentative="1">
+      <w:start w:val="1"/>
+      <w:numFmt w:val="bullet"/>
+      <w:lvlText w:val=""/>
+      <w:lvlJc w:val="left"/>
+      <w:pPr>
+        <w:tabs>
+          <w:tab w:val="num" w:pos="3600"/>
+        </w:tabs>
+        <w:ind w:left="3600" w:hanging="360"/>
+      </w:pPr>
+      <w:rPr>
+        <w:rFonts w:ascii="Wingdings" w:hAnsi="Wingdings" w:hint="default"/>
+        <w:sz w:val="20"/>
+      </w:rPr>
+    </w:lvl>
+    <w:lvl w:ilvl="5" w:tentative="1">
+      <w:start w:val="1"/>
+      <w:numFmt w:val="bullet"/>
+      <w:lvlText w:val=""/>
+      <w:lvlJc w:val="left"/>
+      <w:pPr>
+        <w:tabs>
+          <w:tab w:val="num" w:pos="4320"/>
+        </w:tabs>
+        <w:ind w:left="4320" w:hanging="360"/>
+      </w:pPr>
+      <w:rPr>
+        <w:rFonts w:ascii="Wingdings" w:hAnsi="Wingdings" w:hint="default"/>
+        <w:sz w:val="20"/>
+      </w:rPr>
+    </w:lvl>
+    <w:lvl w:ilvl="6" w:tentative="1">
+      <w:start w:val="1"/>
+      <w:numFmt w:val="bullet"/>
+      <w:lvlText w:val=""/>
+      <w:lvlJc w:val="left"/>
+      <w:pPr>
+        <w:tabs>
+          <w:tab w:val="num" w:pos="5040"/>
+        </w:tabs>
+        <w:ind w:left="5040" w:hanging="360"/>
+      </w:pPr>
+      <w:rPr>
+        <w:rFonts w:ascii="Wingdings" w:hAnsi="Wingdings" w:hint="default"/>
+        <w:sz w:val="20"/>
+      </w:rPr>
+    </w:lvl>
+    <w:lvl w:ilvl="7" w:tentative="1">
+      <w:start w:val="1"/>
+      <w:numFmt w:val="bullet"/>
+      <w:lvlText w:val=""/>
+      <w:lvlJc w:val="left"/>
+      <w:pPr>
+        <w:tabs>
+          <w:tab w:val="num" w:pos="5760"/>
+        </w:tabs>
+        <w:ind w:left="5760" w:hanging="360"/>
+      </w:pPr>
+      <w:rPr>
+        <w:rFonts w:ascii="Wingdings" w:hAnsi="Wingdings" w:hint="default"/>
+        <w:sz w:val="20"/>
+      </w:rPr>
+    </w:lvl>
+    <w:lvl w:ilvl="8" w:tentative="1">
+      <w:start w:val="1"/>
+      <w:numFmt w:val="bullet"/>
+      <w:lvlText w:val=""/>
+      <w:lvlJc w:val="left"/>
+      <w:pPr>
+        <w:tabs>
+          <w:tab w:val="num" w:pos="6480"/>
+        </w:tabs>
+        <w:ind w:left="6480" w:hanging="360"/>
+      </w:pPr>
+      <w:rPr>
+        <w:rFonts w:ascii="Wingdings" w:hAnsi="Wingdings" w:hint="default"/>
+        <w:sz w:val="20"/>
+      </w:rPr>
+    </w:lvl>
+  </w:abstractNum>
+  <w:abstractNum w:abstractNumId="10" w15:restartNumberingAfterBreak="0">
+    <w:nsid w:val="12126B90"/>
+    <w:multiLevelType w:val="multilevel"/>
+    <w:tmpl w:val="8B12DA0E"/>
+    <w:lvl w:ilvl="0">
+      <w:start w:val="1"/>
+      <w:numFmt w:val="bullet"/>
+      <w:lvlText w:val=""/>
+      <w:lvlJc w:val="left"/>
+      <w:pPr>
+        <w:tabs>
+          <w:tab w:val="num" w:pos="720"/>
+        </w:tabs>
+        <w:ind w:left="720" w:hanging="360"/>
+      </w:pPr>
+      <w:rPr>
+        <w:rFonts w:ascii="Symbol" w:hAnsi="Symbol" w:hint="default"/>
+        <w:sz w:val="20"/>
+      </w:rPr>
+    </w:lvl>
+    <w:lvl w:ilvl="1">
+      <w:start w:val="1"/>
+      <w:numFmt w:val="bullet"/>
+      <w:lvlText w:val="o"/>
+      <w:lvlJc w:val="left"/>
+      <w:pPr>
+        <w:tabs>
+          <w:tab w:val="num" w:pos="1440"/>
+        </w:tabs>
+        <w:ind w:left="1440" w:hanging="360"/>
+      </w:pPr>
+      <w:rPr>
+        <w:rFonts w:ascii="Courier New" w:hAnsi="Courier New" w:hint="default"/>
+        <w:sz w:val="20"/>
+      </w:rPr>
+    </w:lvl>
+    <w:lvl w:ilvl="2">
+      <w:start w:val="1"/>
+      <w:numFmt w:val="bullet"/>
+      <w:lvlText w:val=""/>
+      <w:lvlJc w:val="left"/>
+      <w:pPr>
+        <w:tabs>
+          <w:tab w:val="num" w:pos="2160"/>
+        </w:tabs>
+        <w:ind w:left="2160" w:hanging="360"/>
+      </w:pPr>
+      <w:rPr>
+        <w:rFonts w:ascii="Wingdings" w:hAnsi="Wingdings" w:hint="default"/>
+        <w:sz w:val="20"/>
+      </w:rPr>
+    </w:lvl>
+    <w:lvl w:ilvl="3" w:tentative="1">
+      <w:start w:val="1"/>
+      <w:numFmt w:val="bullet"/>
+      <w:lvlText w:val=""/>
+      <w:lvlJc w:val="left"/>
+      <w:pPr>
+        <w:tabs>
+          <w:tab w:val="num" w:pos="2880"/>
+        </w:tabs>
+        <w:ind w:left="2880" w:hanging="360"/>
+      </w:pPr>
+      <w:rPr>
+        <w:rFonts w:ascii="Wingdings" w:hAnsi="Wingdings" w:hint="default"/>
+        <w:sz w:val="20"/>
+      </w:rPr>
+    </w:lvl>
+    <w:lvl w:ilvl="4" w:tentative="1">
+      <w:start w:val="1"/>
+      <w:numFmt w:val="bullet"/>
+      <w:lvlText w:val=""/>
+      <w:lvlJc w:val="left"/>
+      <w:pPr>
+        <w:tabs>
+          <w:tab w:val="num" w:pos="3600"/>
+        </w:tabs>
+        <w:ind w:left="3600" w:hanging="360"/>
+      </w:pPr>
+      <w:rPr>
+        <w:rFonts w:ascii="Wingdings" w:hAnsi="Wingdings" w:hint="default"/>
+        <w:sz w:val="20"/>
+      </w:rPr>
+    </w:lvl>
+    <w:lvl w:ilvl="5" w:tentative="1">
+      <w:start w:val="1"/>
+      <w:numFmt w:val="bullet"/>
+      <w:lvlText w:val=""/>
+      <w:lvlJc w:val="left"/>
+      <w:pPr>
+        <w:tabs>
+          <w:tab w:val="num" w:pos="4320"/>
+        </w:tabs>
+        <w:ind w:left="4320" w:hanging="360"/>
+      </w:pPr>
+      <w:rPr>
+        <w:rFonts w:ascii="Wingdings" w:hAnsi="Wingdings" w:hint="default"/>
+        <w:sz w:val="20"/>
+      </w:rPr>
+    </w:lvl>
+    <w:lvl w:ilvl="6" w:tentative="1">
+      <w:start w:val="1"/>
+      <w:numFmt w:val="bullet"/>
+      <w:lvlText w:val=""/>
+      <w:lvlJc w:val="left"/>
+      <w:pPr>
+        <w:tabs>
+          <w:tab w:val="num" w:pos="5040"/>
+        </w:tabs>
+        <w:ind w:left="5040" w:hanging="360"/>
+      </w:pPr>
+      <w:rPr>
+        <w:rFonts w:ascii="Wingdings" w:hAnsi="Wingdings" w:hint="default"/>
+        <w:sz w:val="20"/>
+      </w:rPr>
+    </w:lvl>
+    <w:lvl w:ilvl="7" w:tentative="1">
+      <w:start w:val="1"/>
+      <w:numFmt w:val="bullet"/>
+      <w:lvlText w:val=""/>
+      <w:lvlJc w:val="left"/>
+      <w:pPr>
+        <w:tabs>
+          <w:tab w:val="num" w:pos="5760"/>
+        </w:tabs>
+        <w:ind w:left="5760" w:hanging="360"/>
+      </w:pPr>
+      <w:rPr>
+        <w:rFonts w:ascii="Wingdings" w:hAnsi="Wingdings" w:hint="default"/>
+        <w:sz w:val="20"/>
+      </w:rPr>
+    </w:lvl>
+    <w:lvl w:ilvl="8" w:tentative="1">
+      <w:start w:val="1"/>
+      <w:numFmt w:val="bullet"/>
+      <w:lvlText w:val=""/>
+      <w:lvlJc w:val="left"/>
+      <w:pPr>
+        <w:tabs>
+          <w:tab w:val="num" w:pos="6480"/>
+        </w:tabs>
+        <w:ind w:left="6480" w:hanging="360"/>
+      </w:pPr>
+      <w:rPr>
+        <w:rFonts w:ascii="Wingdings" w:hAnsi="Wingdings" w:hint="default"/>
+        <w:sz w:val="20"/>
+      </w:rPr>
+    </w:lvl>
+  </w:abstractNum>
+  <w:abstractNum w:abstractNumId="11" w15:restartNumberingAfterBreak="0">
+    <w:nsid w:val="1A04481F"/>
+    <w:multiLevelType w:val="multilevel"/>
+    <w:tmpl w:val="09C6635E"/>
+    <w:lvl w:ilvl="0">
+      <w:start w:val="1"/>
+      <w:numFmt w:val="bullet"/>
+      <w:lvlText w:val=""/>
+      <w:lvlJc w:val="left"/>
+      <w:pPr>
+        <w:tabs>
+          <w:tab w:val="num" w:pos="720"/>
+        </w:tabs>
+        <w:ind w:left="720" w:hanging="360"/>
+      </w:pPr>
+      <w:rPr>
+        <w:rFonts w:ascii="Symbol" w:hAnsi="Symbol" w:hint="default"/>
+        <w:sz w:val="20"/>
+      </w:rPr>
+    </w:lvl>
+    <w:lvl w:ilvl="1">
+      <w:start w:val="1"/>
+      <w:numFmt w:val="bullet"/>
+      <w:lvlText w:val="o"/>
+      <w:lvlJc w:val="left"/>
+      <w:pPr>
+        <w:tabs>
+          <w:tab w:val="num" w:pos="1440"/>
+        </w:tabs>
+        <w:ind w:left="1440" w:hanging="360"/>
+      </w:pPr>
+      <w:rPr>
+        <w:rFonts w:ascii="Courier New" w:hAnsi="Courier New" w:hint="default"/>
+        <w:sz w:val="20"/>
+      </w:rPr>
+    </w:lvl>
+    <w:lvl w:ilvl="2" w:tentative="1">
+      <w:start w:val="1"/>
+      <w:numFmt w:val="bullet"/>
+      <w:lvlText w:val=""/>
+      <w:lvlJc w:val="left"/>
+      <w:pPr>
+        <w:tabs>
+          <w:tab w:val="num" w:pos="2160"/>
+        </w:tabs>
+        <w:ind w:left="2160" w:hanging="360"/>
+      </w:pPr>
+      <w:rPr>
+        <w:rFonts w:ascii="Wingdings" w:hAnsi="Wingdings" w:hint="default"/>
+        <w:sz w:val="20"/>
+      </w:rPr>
+    </w:lvl>
+    <w:lvl w:ilvl="3" w:tentative="1">
+      <w:start w:val="1"/>
+      <w:numFmt w:val="bullet"/>
+      <w:lvlText w:val=""/>
+      <w:lvlJc w:val="left"/>
+      <w:pPr>
+        <w:tabs>
+          <w:tab w:val="num" w:pos="2880"/>
+        </w:tabs>
+        <w:ind w:left="2880" w:hanging="360"/>
+      </w:pPr>
+      <w:rPr>
+        <w:rFonts w:ascii="Wingdings" w:hAnsi="Wingdings" w:hint="default"/>
+        <w:sz w:val="20"/>
+      </w:rPr>
+    </w:lvl>
+    <w:lvl w:ilvl="4" w:tentative="1">
+      <w:start w:val="1"/>
+      <w:numFmt w:val="bullet"/>
+      <w:lvlText w:val=""/>
+      <w:lvlJc w:val="left"/>
+      <w:pPr>
+        <w:tabs>
+          <w:tab w:val="num" w:pos="3600"/>
+        </w:tabs>
+        <w:ind w:left="3600" w:hanging="360"/>
+      </w:pPr>
+      <w:rPr>
+        <w:rFonts w:ascii="Wingdings" w:hAnsi="Wingdings" w:hint="default"/>
+        <w:sz w:val="20"/>
+      </w:rPr>
+    </w:lvl>
+    <w:lvl w:ilvl="5" w:tentative="1">
+      <w:start w:val="1"/>
+      <w:numFmt w:val="bullet"/>
+      <w:lvlText w:val=""/>
+      <w:lvlJc w:val="left"/>
+      <w:pPr>
+        <w:tabs>
+          <w:tab w:val="num" w:pos="4320"/>
+        </w:tabs>
+        <w:ind w:left="4320" w:hanging="360"/>
+      </w:pPr>
+      <w:rPr>
+        <w:rFonts w:ascii="Wingdings" w:hAnsi="Wingdings" w:hint="default"/>
+        <w:sz w:val="20"/>
+      </w:rPr>
+    </w:lvl>
+    <w:lvl w:ilvl="6" w:tentative="1">
+      <w:start w:val="1"/>
+      <w:numFmt w:val="bullet"/>
+      <w:lvlText w:val=""/>
+      <w:lvlJc w:val="left"/>
+      <w:pPr>
+        <w:tabs>
+          <w:tab w:val="num" w:pos="5040"/>
+        </w:tabs>
+        <w:ind w:left="5040" w:hanging="360"/>
+      </w:pPr>
+      <w:rPr>
+        <w:rFonts w:ascii="Wingdings" w:hAnsi="Wingdings" w:hint="default"/>
+        <w:sz w:val="20"/>
+      </w:rPr>
+    </w:lvl>
+    <w:lvl w:ilvl="7" w:tentative="1">
+      <w:start w:val="1"/>
+      <w:numFmt w:val="bullet"/>
+      <w:lvlText w:val=""/>
+      <w:lvlJc w:val="left"/>
+      <w:pPr>
+        <w:tabs>
+          <w:tab w:val="num" w:pos="5760"/>
+        </w:tabs>
+        <w:ind w:left="5760" w:hanging="360"/>
+      </w:pPr>
+      <w:rPr>
+        <w:rFonts w:ascii="Wingdings" w:hAnsi="Wingdings" w:hint="default"/>
+        <w:sz w:val="20"/>
+      </w:rPr>
+    </w:lvl>
+    <w:lvl w:ilvl="8" w:tentative="1">
+      <w:start w:val="1"/>
+      <w:numFmt w:val="bullet"/>
+      <w:lvlText w:val=""/>
+      <w:lvlJc w:val="left"/>
+      <w:pPr>
+        <w:tabs>
+          <w:tab w:val="num" w:pos="6480"/>
+        </w:tabs>
+        <w:ind w:left="6480" w:hanging="360"/>
+      </w:pPr>
+      <w:rPr>
+        <w:rFonts w:ascii="Wingdings" w:hAnsi="Wingdings" w:hint="default"/>
+        <w:sz w:val="20"/>
+      </w:rPr>
+    </w:lvl>
+  </w:abstractNum>
+  <w:abstractNum w:abstractNumId="12" w15:restartNumberingAfterBreak="0">
+    <w:nsid w:val="1C6E5F59"/>
+    <w:multiLevelType w:val="multilevel"/>
+    <w:tmpl w:val="3A24CCCC"/>
+    <w:lvl w:ilvl="0">
+      <w:start w:val="1"/>
+      <w:numFmt w:val="bullet"/>
+      <w:lvlText w:val=""/>
+      <w:lvlJc w:val="left"/>
+      <w:pPr>
+        <w:tabs>
+          <w:tab w:val="num" w:pos="720"/>
+        </w:tabs>
+        <w:ind w:left="720" w:hanging="360"/>
+      </w:pPr>
+      <w:rPr>
+        <w:rFonts w:ascii="Symbol" w:hAnsi="Symbol" w:hint="default"/>
+        <w:sz w:val="20"/>
+      </w:rPr>
+    </w:lvl>
+    <w:lvl w:ilvl="1">
+      <w:start w:val="1"/>
+      <w:numFmt w:val="bullet"/>
+      <w:lvlText w:val="o"/>
+      <w:lvlJc w:val="left"/>
+      <w:pPr>
+        <w:tabs>
+          <w:tab w:val="num" w:pos="1440"/>
+        </w:tabs>
+        <w:ind w:left="1440" w:hanging="360"/>
+      </w:pPr>
+      <w:rPr>
+        <w:rFonts w:ascii="Courier New" w:hAnsi="Courier New" w:hint="default"/>
+        <w:sz w:val="20"/>
+      </w:rPr>
+    </w:lvl>
+    <w:lvl w:ilvl="2" w:tentative="1">
+      <w:start w:val="1"/>
+      <w:numFmt w:val="bullet"/>
+      <w:lvlText w:val=""/>
+      <w:lvlJc w:val="left"/>
+      <w:pPr>
+        <w:tabs>
+          <w:tab w:val="num" w:pos="2160"/>
+        </w:tabs>
+        <w:ind w:left="2160" w:hanging="360"/>
+      </w:pPr>
+      <w:rPr>
+        <w:rFonts w:ascii="Wingdings" w:hAnsi="Wingdings" w:hint="default"/>
+        <w:sz w:val="20"/>
+      </w:rPr>
+    </w:lvl>
+    <w:lvl w:ilvl="3" w:tentative="1">
+      <w:start w:val="1"/>
+      <w:numFmt w:val="bullet"/>
+      <w:lvlText w:val=""/>
+      <w:lvlJc w:val="left"/>
+      <w:pPr>
+        <w:tabs>
+          <w:tab w:val="num" w:pos="2880"/>
+        </w:tabs>
+        <w:ind w:left="2880" w:hanging="360"/>
+      </w:pPr>
+      <w:rPr>
+        <w:rFonts w:ascii="Wingdings" w:hAnsi="Wingdings" w:hint="default"/>
+        <w:sz w:val="20"/>
+      </w:rPr>
+    </w:lvl>
+    <w:lvl w:ilvl="4" w:tentative="1">
+      <w:start w:val="1"/>
+      <w:numFmt w:val="bullet"/>
+      <w:lvlText w:val=""/>
+      <w:lvlJc w:val="left"/>
+      <w:pPr>
+        <w:tabs>
+          <w:tab w:val="num" w:pos="3600"/>
+        </w:tabs>
+        <w:ind w:left="3600" w:hanging="360"/>
+      </w:pPr>
+      <w:rPr>
+        <w:rFonts w:ascii="Wingdings" w:hAnsi="Wingdings" w:hint="default"/>
+        <w:sz w:val="20"/>
+      </w:rPr>
+    </w:lvl>
+    <w:lvl w:ilvl="5" w:tentative="1">
+      <w:start w:val="1"/>
+      <w:numFmt w:val="bullet"/>
+      <w:lvlText w:val=""/>
+      <w:lvlJc w:val="left"/>
+      <w:pPr>
+        <w:tabs>
+          <w:tab w:val="num" w:pos="4320"/>
+        </w:tabs>
+        <w:ind w:left="4320" w:hanging="360"/>
+      </w:pPr>
+      <w:rPr>
+        <w:rFonts w:ascii="Wingdings" w:hAnsi="Wingdings" w:hint="default"/>
+        <w:sz w:val="20"/>
+      </w:rPr>
+    </w:lvl>
+    <w:lvl w:ilvl="6" w:tentative="1">
+      <w:start w:val="1"/>
+      <w:numFmt w:val="bullet"/>
+      <w:lvlText w:val=""/>
+      <w:lvlJc w:val="left"/>
+      <w:pPr>
+        <w:tabs>
+          <w:tab w:val="num" w:pos="5040"/>
+        </w:tabs>
+        <w:ind w:left="5040" w:hanging="360"/>
+      </w:pPr>
+      <w:rPr>
+        <w:rFonts w:ascii="Wingdings" w:hAnsi="Wingdings" w:hint="default"/>
+        <w:sz w:val="20"/>
+      </w:rPr>
+    </w:lvl>
+    <w:lvl w:ilvl="7" w:tentative="1">
+      <w:start w:val="1"/>
+      <w:numFmt w:val="bullet"/>
+      <w:lvlText w:val=""/>
+      <w:lvlJc w:val="left"/>
+      <w:pPr>
+        <w:tabs>
+          <w:tab w:val="num" w:pos="5760"/>
+        </w:tabs>
+        <w:ind w:left="5760" w:hanging="360"/>
+      </w:pPr>
+      <w:rPr>
+        <w:rFonts w:ascii="Wingdings" w:hAnsi="Wingdings" w:hint="default"/>
+        <w:sz w:val="20"/>
+      </w:rPr>
+    </w:lvl>
+    <w:lvl w:ilvl="8" w:tentative="1">
+      <w:start w:val="1"/>
+      <w:numFmt w:val="bullet"/>
+      <w:lvlText w:val=""/>
+      <w:lvlJc w:val="left"/>
+      <w:pPr>
+        <w:tabs>
+          <w:tab w:val="num" w:pos="6480"/>
+        </w:tabs>
+        <w:ind w:left="6480" w:hanging="360"/>
+      </w:pPr>
+      <w:rPr>
+        <w:rFonts w:ascii="Wingdings" w:hAnsi="Wingdings" w:hint="default"/>
+        <w:sz w:val="20"/>
+      </w:rPr>
+    </w:lvl>
+  </w:abstractNum>
+  <w:abstractNum w:abstractNumId="13" w15:restartNumberingAfterBreak="0">
+    <w:nsid w:val="1ECD4FC2"/>
+    <w:multiLevelType w:val="multilevel"/>
+    <w:tmpl w:val="32788782"/>
+    <w:lvl w:ilvl="0">
+      <w:start w:val="1"/>
+      <w:numFmt w:val="bullet"/>
+      <w:lvlText w:val=""/>
+      <w:lvlJc w:val="left"/>
+      <w:pPr>
+        <w:tabs>
+          <w:tab w:val="num" w:pos="720"/>
+        </w:tabs>
+        <w:ind w:left="720" w:hanging="360"/>
+      </w:pPr>
+      <w:rPr>
+        <w:rFonts w:ascii="Symbol" w:hAnsi="Symbol" w:hint="default"/>
+        <w:sz w:val="20"/>
+      </w:rPr>
+    </w:lvl>
+    <w:lvl w:ilvl="1">
+      <w:start w:val="1"/>
+      <w:numFmt w:val="bullet"/>
+      <w:lvlText w:val="o"/>
+      <w:lvlJc w:val="left"/>
+      <w:pPr>
+        <w:tabs>
+          <w:tab w:val="num" w:pos="1440"/>
+        </w:tabs>
+        <w:ind w:left="1440" w:hanging="360"/>
+      </w:pPr>
+      <w:rPr>
+        <w:rFonts w:ascii="Courier New" w:hAnsi="Courier New" w:hint="default"/>
+        <w:sz w:val="20"/>
+      </w:rPr>
+    </w:lvl>
+    <w:lvl w:ilvl="2" w:tentative="1">
+      <w:start w:val="1"/>
+      <w:numFmt w:val="bullet"/>
+      <w:lvlText w:val=""/>
+      <w:lvlJc w:val="left"/>
+      <w:pPr>
+        <w:tabs>
+          <w:tab w:val="num" w:pos="2160"/>
+        </w:tabs>
+        <w:ind w:left="2160" w:hanging="360"/>
+      </w:pPr>
+      <w:rPr>
+        <w:rFonts w:ascii="Wingdings" w:hAnsi="Wingdings" w:hint="default"/>
+        <w:sz w:val="20"/>
+      </w:rPr>
+    </w:lvl>
+    <w:lvl w:ilvl="3" w:tentative="1">
+      <w:start w:val="1"/>
+      <w:numFmt w:val="bullet"/>
+      <w:lvlText w:val=""/>
+      <w:lvlJc w:val="left"/>
+      <w:pPr>
+        <w:tabs>
+          <w:tab w:val="num" w:pos="2880"/>
+        </w:tabs>
+        <w:ind w:left="2880" w:hanging="360"/>
+      </w:pPr>
+      <w:rPr>
+        <w:rFonts w:ascii="Wingdings" w:hAnsi="Wingdings" w:hint="default"/>
+        <w:sz w:val="20"/>
+      </w:rPr>
+    </w:lvl>
+    <w:lvl w:ilvl="4" w:tentative="1">
+      <w:start w:val="1"/>
+      <w:numFmt w:val="bullet"/>
+      <w:lvlText w:val=""/>
+      <w:lvlJc w:val="left"/>
+      <w:pPr>
+        <w:tabs>
+          <w:tab w:val="num" w:pos="3600"/>
+        </w:tabs>
+        <w:ind w:left="3600" w:hanging="360"/>
+      </w:pPr>
+      <w:rPr>
+        <w:rFonts w:ascii="Wingdings" w:hAnsi="Wingdings" w:hint="default"/>
+        <w:sz w:val="20"/>
+      </w:rPr>
+    </w:lvl>
+    <w:lvl w:ilvl="5" w:tentative="1">
+      <w:start w:val="1"/>
+      <w:numFmt w:val="bullet"/>
+      <w:lvlText w:val=""/>
+      <w:lvlJc w:val="left"/>
+      <w:pPr>
+        <w:tabs>
+          <w:tab w:val="num" w:pos="4320"/>
+        </w:tabs>
+        <w:ind w:left="4320" w:hanging="360"/>
+      </w:pPr>
+      <w:rPr>
+        <w:rFonts w:ascii="Wingdings" w:hAnsi="Wingdings" w:hint="default"/>
+        <w:sz w:val="20"/>
+      </w:rPr>
+    </w:lvl>
+    <w:lvl w:ilvl="6" w:tentative="1">
+      <w:start w:val="1"/>
+      <w:numFmt w:val="bullet"/>
+      <w:lvlText w:val=""/>
+      <w:lvlJc w:val="left"/>
+      <w:pPr>
+        <w:tabs>
+          <w:tab w:val="num" w:pos="5040"/>
+        </w:tabs>
+        <w:ind w:left="5040" w:hanging="360"/>
+      </w:pPr>
+      <w:rPr>
+        <w:rFonts w:ascii="Wingdings" w:hAnsi="Wingdings" w:hint="default"/>
+        <w:sz w:val="20"/>
+      </w:rPr>
+    </w:lvl>
+    <w:lvl w:ilvl="7" w:tentative="1">
+      <w:start w:val="1"/>
+      <w:numFmt w:val="bullet"/>
+      <w:lvlText w:val=""/>
+      <w:lvlJc w:val="left"/>
+      <w:pPr>
+        <w:tabs>
+          <w:tab w:val="num" w:pos="5760"/>
+        </w:tabs>
+        <w:ind w:left="5760" w:hanging="360"/>
+      </w:pPr>
+      <w:rPr>
+        <w:rFonts w:ascii="Wingdings" w:hAnsi="Wingdings" w:hint="default"/>
+        <w:sz w:val="20"/>
+      </w:rPr>
+    </w:lvl>
+    <w:lvl w:ilvl="8" w:tentative="1">
+      <w:start w:val="1"/>
+      <w:numFmt w:val="bullet"/>
+      <w:lvlText w:val=""/>
+      <w:lvlJc w:val="left"/>
+      <w:pPr>
+        <w:tabs>
+          <w:tab w:val="num" w:pos="6480"/>
+        </w:tabs>
+        <w:ind w:left="6480" w:hanging="360"/>
+      </w:pPr>
+      <w:rPr>
+        <w:rFonts w:ascii="Wingdings" w:hAnsi="Wingdings" w:hint="default"/>
+        <w:sz w:val="20"/>
+      </w:rPr>
+    </w:lvl>
+  </w:abstractNum>
+  <w:abstractNum w:abstractNumId="14" w15:restartNumberingAfterBreak="0">
+    <w:nsid w:val="2DEB413D"/>
+    <w:multiLevelType w:val="multilevel"/>
+    <w:tmpl w:val="E3D62E42"/>
+    <w:lvl w:ilvl="0">
+      <w:start w:val="1"/>
+      <w:numFmt w:val="bullet"/>
+      <w:lvlText w:val=""/>
+      <w:lvlJc w:val="left"/>
+      <w:pPr>
+        <w:tabs>
+          <w:tab w:val="num" w:pos="720"/>
+        </w:tabs>
+        <w:ind w:left="720" w:hanging="360"/>
+      </w:pPr>
+      <w:rPr>
+        <w:rFonts w:ascii="Symbol" w:hAnsi="Symbol" w:hint="default"/>
+        <w:sz w:val="20"/>
+      </w:rPr>
+    </w:lvl>
+    <w:lvl w:ilvl="1">
+      <w:start w:val="1"/>
+      <w:numFmt w:val="bullet"/>
+      <w:lvlText w:val="o"/>
+      <w:lvlJc w:val="left"/>
+      <w:pPr>
+        <w:tabs>
+          <w:tab w:val="num" w:pos="1440"/>
+        </w:tabs>
+        <w:ind w:left="1440" w:hanging="360"/>
+      </w:pPr>
+      <w:rPr>
+        <w:rFonts w:ascii="Courier New" w:hAnsi="Courier New" w:hint="default"/>
+        <w:sz w:val="20"/>
+      </w:rPr>
+    </w:lvl>
+    <w:lvl w:ilvl="2" w:tentative="1">
+      <w:start w:val="1"/>
+      <w:numFmt w:val="bullet"/>
+      <w:lvlText w:val=""/>
+      <w:lvlJc w:val="left"/>
+      <w:pPr>
+        <w:tabs>
+          <w:tab w:val="num" w:pos="2160"/>
+        </w:tabs>
+        <w:ind w:left="2160" w:hanging="360"/>
+      </w:pPr>
+      <w:rPr>
+        <w:rFonts w:ascii="Wingdings" w:hAnsi="Wingdings" w:hint="default"/>
+        <w:sz w:val="20"/>
+      </w:rPr>
+    </w:lvl>
+    <w:lvl w:ilvl="3" w:tentative="1">
+      <w:start w:val="1"/>
+      <w:numFmt w:val="bullet"/>
+      <w:lvlText w:val=""/>
+      <w:lvlJc w:val="left"/>
+      <w:pPr>
+        <w:tabs>
+          <w:tab w:val="num" w:pos="2880"/>
+        </w:tabs>
+        <w:ind w:left="2880" w:hanging="360"/>
+      </w:pPr>
+      <w:rPr>
+        <w:rFonts w:ascii="Wingdings" w:hAnsi="Wingdings" w:hint="default"/>
+        <w:sz w:val="20"/>
+      </w:rPr>
+    </w:lvl>
+    <w:lvl w:ilvl="4" w:tentative="1">
+      <w:start w:val="1"/>
+      <w:numFmt w:val="bullet"/>
+      <w:lvlText w:val=""/>
+      <w:lvlJc w:val="left"/>
+      <w:pPr>
+        <w:tabs>
+          <w:tab w:val="num" w:pos="3600"/>
+        </w:tabs>
+        <w:ind w:left="3600" w:hanging="360"/>
+      </w:pPr>
+      <w:rPr>
+        <w:rFonts w:ascii="Wingdings" w:hAnsi="Wingdings" w:hint="default"/>
+        <w:sz w:val="20"/>
+      </w:rPr>
+    </w:lvl>
+    <w:lvl w:ilvl="5" w:tentative="1">
+      <w:start w:val="1"/>
+      <w:numFmt w:val="bullet"/>
+      <w:lvlText w:val=""/>
+      <w:lvlJc w:val="left"/>
+      <w:pPr>
+        <w:tabs>
+          <w:tab w:val="num" w:pos="4320"/>
+        </w:tabs>
+        <w:ind w:left="4320" w:hanging="360"/>
+      </w:pPr>
+      <w:rPr>
+        <w:rFonts w:ascii="Wingdings" w:hAnsi="Wingdings" w:hint="default"/>
+        <w:sz w:val="20"/>
+      </w:rPr>
+    </w:lvl>
+    <w:lvl w:ilvl="6" w:tentative="1">
+      <w:start w:val="1"/>
+      <w:numFmt w:val="bullet"/>
+      <w:lvlText w:val=""/>
+      <w:lvlJc w:val="left"/>
+      <w:pPr>
+        <w:tabs>
+          <w:tab w:val="num" w:pos="5040"/>
+        </w:tabs>
+        <w:ind w:left="5040" w:hanging="360"/>
+      </w:pPr>
+      <w:rPr>
+        <w:rFonts w:ascii="Wingdings" w:hAnsi="Wingdings" w:hint="default"/>
+        <w:sz w:val="20"/>
+      </w:rPr>
+    </w:lvl>
+    <w:lvl w:ilvl="7" w:tentative="1">
+      <w:start w:val="1"/>
+      <w:numFmt w:val="bullet"/>
+      <w:lvlText w:val=""/>
+      <w:lvlJc w:val="left"/>
+      <w:pPr>
+        <w:tabs>
+          <w:tab w:val="num" w:pos="5760"/>
+        </w:tabs>
+        <w:ind w:left="5760" w:hanging="360"/>
+      </w:pPr>
+      <w:rPr>
+        <w:rFonts w:ascii="Wingdings" w:hAnsi="Wingdings" w:hint="default"/>
+        <w:sz w:val="20"/>
+      </w:rPr>
+    </w:lvl>
+    <w:lvl w:ilvl="8" w:tentative="1">
+      <w:start w:val="1"/>
+      <w:numFmt w:val="bullet"/>
+      <w:lvlText w:val=""/>
+      <w:lvlJc w:val="left"/>
+      <w:pPr>
+        <w:tabs>
+          <w:tab w:val="num" w:pos="6480"/>
+        </w:tabs>
+        <w:ind w:left="6480" w:hanging="360"/>
+      </w:pPr>
+      <w:rPr>
+        <w:rFonts w:ascii="Wingdings" w:hAnsi="Wingdings" w:hint="default"/>
+        <w:sz w:val="20"/>
+      </w:rPr>
+    </w:lvl>
+  </w:abstractNum>
+  <w:abstractNum w:abstractNumId="15" w15:restartNumberingAfterBreak="0">
+    <w:nsid w:val="390A782E"/>
+    <w:multiLevelType w:val="multilevel"/>
+    <w:tmpl w:val="7C681A3A"/>
+    <w:lvl w:ilvl="0">
+      <w:start w:val="1"/>
+      <w:numFmt w:val="decimal"/>
+      <w:lvlText w:val="%1."/>
+      <w:lvlJc w:val="left"/>
+      <w:pPr>
+        <w:tabs>
+          <w:tab w:val="num" w:pos="720"/>
+        </w:tabs>
+        <w:ind w:left="720" w:hanging="360"/>
+      </w:pPr>
+    </w:lvl>
+    <w:lvl w:ilvl="1">
+      <w:start w:val="1"/>
+      <w:numFmt w:val="bullet"/>
+      <w:lvlText w:val="o"/>
+      <w:lvlJc w:val="left"/>
+      <w:pPr>
+        <w:tabs>
+          <w:tab w:val="num" w:pos="1440"/>
+        </w:tabs>
+        <w:ind w:left="1440" w:hanging="360"/>
+      </w:pPr>
+      <w:rPr>
+        <w:rFonts w:ascii="Courier New" w:hAnsi="Courier New" w:hint="default"/>
+        <w:sz w:val="20"/>
+      </w:rPr>
+    </w:lvl>
+    <w:lvl w:ilvl="2" w:tentative="1">
+      <w:start w:val="1"/>
+      <w:numFmt w:val="decimal"/>
+      <w:lvlText w:val="%3."/>
+      <w:lvlJc w:val="left"/>
+      <w:pPr>
+        <w:tabs>
+          <w:tab w:val="num" w:pos="2160"/>
+        </w:tabs>
+        <w:ind w:left="2160" w:hanging="360"/>
+      </w:pPr>
+    </w:lvl>
+    <w:lvl w:ilvl="3" w:tentative="1">
+      <w:start w:val="1"/>
+      <w:numFmt w:val="decimal"/>
+      <w:lvlText w:val="%4."/>
+      <w:lvlJc w:val="left"/>
+      <w:pPr>
+        <w:tabs>
+          <w:tab w:val="num" w:pos="2880"/>
+        </w:tabs>
+        <w:ind w:left="2880" w:hanging="360"/>
+      </w:pPr>
+    </w:lvl>
+    <w:lvl w:ilvl="4" w:tentative="1">
+      <w:start w:val="1"/>
+      <w:numFmt w:val="decimal"/>
+      <w:lvlText w:val="%5."/>
+      <w:lvlJc w:val="left"/>
+      <w:pPr>
+        <w:tabs>
+          <w:tab w:val="num" w:pos="3600"/>
+        </w:tabs>
+        <w:ind w:left="3600" w:hanging="360"/>
+      </w:pPr>
+    </w:lvl>
+    <w:lvl w:ilvl="5" w:tentative="1">
+      <w:start w:val="1"/>
+      <w:numFmt w:val="decimal"/>
+      <w:lvlText w:val="%6."/>
+      <w:lvlJc w:val="left"/>
+      <w:pPr>
+        <w:tabs>
+          <w:tab w:val="num" w:pos="4320"/>
+        </w:tabs>
+        <w:ind w:left="4320" w:hanging="360"/>
+      </w:pPr>
+    </w:lvl>
+    <w:lvl w:ilvl="6" w:tentative="1">
+      <w:start w:val="1"/>
+      <w:numFmt w:val="decimal"/>
+      <w:lvlText w:val="%7."/>
+      <w:lvlJc w:val="left"/>
+      <w:pPr>
+        <w:tabs>
+          <w:tab w:val="num" w:pos="5040"/>
+        </w:tabs>
+        <w:ind w:left="5040" w:hanging="360"/>
+      </w:pPr>
+    </w:lvl>
+    <w:lvl w:ilvl="7" w:tentative="1">
+      <w:start w:val="1"/>
+      <w:numFmt w:val="decimal"/>
+      <w:lvlText w:val="%8."/>
+      <w:lvlJc w:val="left"/>
+      <w:pPr>
+        <w:tabs>
+          <w:tab w:val="num" w:pos="5760"/>
+        </w:tabs>
+        <w:ind w:left="5760" w:hanging="360"/>
+      </w:pPr>
+    </w:lvl>
+    <w:lvl w:ilvl="8" w:tentative="1">
+      <w:start w:val="1"/>
+      <w:numFmt w:val="decimal"/>
+      <w:lvlText w:val="%9."/>
+      <w:lvlJc w:val="left"/>
+      <w:pPr>
+        <w:tabs>
+          <w:tab w:val="num" w:pos="6480"/>
+        </w:tabs>
+        <w:ind w:left="6480" w:hanging="360"/>
+      </w:pPr>
+    </w:lvl>
+  </w:abstractNum>
+  <w:abstractNum w:abstractNumId="16" w15:restartNumberingAfterBreak="0">
+    <w:nsid w:val="4BCF04C5"/>
+    <w:multiLevelType w:val="multilevel"/>
+    <w:tmpl w:val="34D8C87A"/>
+    <w:lvl w:ilvl="0">
+      <w:start w:val="1"/>
+      <w:numFmt w:val="bullet"/>
+      <w:lvlText w:val=""/>
+      <w:lvlJc w:val="left"/>
+      <w:pPr>
+        <w:tabs>
+          <w:tab w:val="num" w:pos="720"/>
+        </w:tabs>
+        <w:ind w:left="720" w:hanging="360"/>
+      </w:pPr>
+      <w:rPr>
+        <w:rFonts w:ascii="Symbol" w:hAnsi="Symbol" w:hint="default"/>
+        <w:sz w:val="20"/>
+      </w:rPr>
+    </w:lvl>
+    <w:lvl w:ilvl="1">
+      <w:start w:val="1"/>
+      <w:numFmt w:val="bullet"/>
+      <w:lvlText w:val="o"/>
+      <w:lvlJc w:val="left"/>
+      <w:pPr>
+        <w:tabs>
+          <w:tab w:val="num" w:pos="1440"/>
+        </w:tabs>
+        <w:ind w:left="1440" w:hanging="360"/>
+      </w:pPr>
+      <w:rPr>
+        <w:rFonts w:ascii="Courier New" w:hAnsi="Courier New" w:hint="default"/>
+        <w:sz w:val="20"/>
+      </w:rPr>
+    </w:lvl>
+    <w:lvl w:ilvl="2" w:tentative="1">
+      <w:start w:val="1"/>
+      <w:numFmt w:val="bullet"/>
+      <w:lvlText w:val=""/>
+      <w:lvlJc w:val="left"/>
+      <w:pPr>
+        <w:tabs>
+          <w:tab w:val="num" w:pos="2160"/>
+        </w:tabs>
+        <w:ind w:left="2160" w:hanging="360"/>
+      </w:pPr>
+      <w:rPr>
+        <w:rFonts w:ascii="Wingdings" w:hAnsi="Wingdings" w:hint="default"/>
+        <w:sz w:val="20"/>
+      </w:rPr>
+    </w:lvl>
+    <w:lvl w:ilvl="3" w:tentative="1">
+      <w:start w:val="1"/>
+      <w:numFmt w:val="bullet"/>
+      <w:lvlText w:val=""/>
+      <w:lvlJc w:val="left"/>
+      <w:pPr>
+        <w:tabs>
+          <w:tab w:val="num" w:pos="2880"/>
+        </w:tabs>
+        <w:ind w:left="2880" w:hanging="360"/>
+      </w:pPr>
+      <w:rPr>
+        <w:rFonts w:ascii="Wingdings" w:hAnsi="Wingdings" w:hint="default"/>
+        <w:sz w:val="20"/>
+      </w:rPr>
+    </w:lvl>
+    <w:lvl w:ilvl="4" w:tentative="1">
+      <w:start w:val="1"/>
+      <w:numFmt w:val="bullet"/>
+      <w:lvlText w:val=""/>
+      <w:lvlJc w:val="left"/>
+      <w:pPr>
+        <w:tabs>
+          <w:tab w:val="num" w:pos="3600"/>
+        </w:tabs>
+        <w:ind w:left="3600" w:hanging="360"/>
+      </w:pPr>
+      <w:rPr>
+        <w:rFonts w:ascii="Wingdings" w:hAnsi="Wingdings" w:hint="default"/>
+        <w:sz w:val="20"/>
+      </w:rPr>
+    </w:lvl>
+    <w:lvl w:ilvl="5" w:tentative="1">
+      <w:start w:val="1"/>
+      <w:numFmt w:val="bullet"/>
+      <w:lvlText w:val=""/>
+      <w:lvlJc w:val="left"/>
+      <w:pPr>
+        <w:tabs>
+          <w:tab w:val="num" w:pos="4320"/>
+        </w:tabs>
+        <w:ind w:left="4320" w:hanging="360"/>
+      </w:pPr>
+      <w:rPr>
+        <w:rFonts w:ascii="Wingdings" w:hAnsi="Wingdings" w:hint="default"/>
+        <w:sz w:val="20"/>
+      </w:rPr>
+    </w:lvl>
+    <w:lvl w:ilvl="6" w:tentative="1">
+      <w:start w:val="1"/>
+      <w:numFmt w:val="bullet"/>
+      <w:lvlText w:val=""/>
+      <w:lvlJc w:val="left"/>
+      <w:pPr>
+        <w:tabs>
+          <w:tab w:val="num" w:pos="5040"/>
+        </w:tabs>
+        <w:ind w:left="5040" w:hanging="360"/>
+      </w:pPr>
+      <w:rPr>
+        <w:rFonts w:ascii="Wingdings" w:hAnsi="Wingdings" w:hint="default"/>
+        <w:sz w:val="20"/>
+      </w:rPr>
+    </w:lvl>
+    <w:lvl w:ilvl="7" w:tentative="1">
+      <w:start w:val="1"/>
+      <w:numFmt w:val="bullet"/>
+      <w:lvlText w:val=""/>
+      <w:lvlJc w:val="left"/>
+      <w:pPr>
+        <w:tabs>
+          <w:tab w:val="num" w:pos="5760"/>
+        </w:tabs>
+        <w:ind w:left="5760" w:hanging="360"/>
+      </w:pPr>
+      <w:rPr>
+        <w:rFonts w:ascii="Wingdings" w:hAnsi="Wingdings" w:hint="default"/>
+        <w:sz w:val="20"/>
+      </w:rPr>
+    </w:lvl>
+    <w:lvl w:ilvl="8" w:tentative="1">
+      <w:start w:val="1"/>
+      <w:numFmt w:val="bullet"/>
+      <w:lvlText w:val=""/>
+      <w:lvlJc w:val="left"/>
+      <w:pPr>
+        <w:tabs>
+          <w:tab w:val="num" w:pos="6480"/>
+        </w:tabs>
+        <w:ind w:left="6480" w:hanging="360"/>
+      </w:pPr>
+      <w:rPr>
+        <w:rFonts w:ascii="Wingdings" w:hAnsi="Wingdings" w:hint="default"/>
+        <w:sz w:val="20"/>
+      </w:rPr>
+    </w:lvl>
+  </w:abstractNum>
+  <w:abstractNum w:abstractNumId="17" w15:restartNumberingAfterBreak="0">
+    <w:nsid w:val="7D405BD5"/>
+    <w:multiLevelType w:val="multilevel"/>
+    <w:tmpl w:val="7DB289AC"/>
+    <w:lvl w:ilvl="0">
+      <w:start w:val="1"/>
+      <w:numFmt w:val="bullet"/>
+      <w:lvlText w:val=""/>
+      <w:lvlJc w:val="left"/>
+      <w:pPr>
+        <w:tabs>
+          <w:tab w:val="num" w:pos="720"/>
+        </w:tabs>
+        <w:ind w:left="720" w:hanging="360"/>
+      </w:pPr>
+      <w:rPr>
+        <w:rFonts w:ascii="Symbol" w:hAnsi="Symbol" w:hint="default"/>
+        <w:sz w:val="20"/>
+      </w:rPr>
+    </w:lvl>
+    <w:lvl w:ilvl="1">
+      <w:start w:val="1"/>
+      <w:numFmt w:val="bullet"/>
+      <w:lvlText w:val="o"/>
+      <w:lvlJc w:val="left"/>
+      <w:pPr>
+        <w:tabs>
+          <w:tab w:val="num" w:pos="1440"/>
+        </w:tabs>
+        <w:ind w:left="1440" w:hanging="360"/>
+      </w:pPr>
+      <w:rPr>
+        <w:rFonts w:ascii="Courier New" w:hAnsi="Courier New" w:hint="default"/>
+        <w:sz w:val="20"/>
+      </w:rPr>
+    </w:lvl>
+    <w:lvl w:ilvl="2" w:tentative="1">
+      <w:start w:val="1"/>
+      <w:numFmt w:val="bullet"/>
+      <w:lvlText w:val=""/>
+      <w:lvlJc w:val="left"/>
+      <w:pPr>
+        <w:tabs>
+          <w:tab w:val="num" w:pos="2160"/>
+        </w:tabs>
+        <w:ind w:left="2160" w:hanging="360"/>
+      </w:pPr>
+      <w:rPr>
+        <w:rFonts w:ascii="Wingdings" w:hAnsi="Wingdings" w:hint="default"/>
+        <w:sz w:val="20"/>
+      </w:rPr>
+    </w:lvl>
+    <w:lvl w:ilvl="3" w:tentative="1">
+      <w:start w:val="1"/>
+      <w:numFmt w:val="bullet"/>
+      <w:lvlText w:val=""/>
+      <w:lvlJc w:val="left"/>
+      <w:pPr>
+        <w:tabs>
+          <w:tab w:val="num" w:pos="2880"/>
+        </w:tabs>
+        <w:ind w:left="2880" w:hanging="360"/>
+      </w:pPr>
+      <w:rPr>
+        <w:rFonts w:ascii="Wingdings" w:hAnsi="Wingdings" w:hint="default"/>
+        <w:sz w:val="20"/>
+      </w:rPr>
+    </w:lvl>
+    <w:lvl w:ilvl="4" w:tentative="1">
+      <w:start w:val="1"/>
+      <w:numFmt w:val="bullet"/>
+      <w:lvlText w:val=""/>
+      <w:lvlJc w:val="left"/>
+      <w:pPr>
+        <w:tabs>
+          <w:tab w:val="num" w:pos="3600"/>
+        </w:tabs>
+        <w:ind w:left="3600" w:hanging="360"/>
+      </w:pPr>
+      <w:rPr>
+        <w:rFonts w:ascii="Wingdings" w:hAnsi="Wingdings" w:hint="default"/>
+        <w:sz w:val="20"/>
+      </w:rPr>
+    </w:lvl>
+    <w:lvl w:ilvl="5" w:tentative="1">
+      <w:start w:val="1"/>
+      <w:numFmt w:val="bullet"/>
+      <w:lvlText w:val=""/>
+      <w:lvlJc w:val="left"/>
+      <w:pPr>
+        <w:tabs>
+          <w:tab w:val="num" w:pos="4320"/>
+        </w:tabs>
+        <w:ind w:left="4320" w:hanging="360"/>
+      </w:pPr>
+      <w:rPr>
+        <w:rFonts w:ascii="Wingdings" w:hAnsi="Wingdings" w:hint="default"/>
+        <w:sz w:val="20"/>
+      </w:rPr>
+    </w:lvl>
+    <w:lvl w:ilvl="6" w:tentative="1">
+      <w:start w:val="1"/>
+      <w:numFmt w:val="bullet"/>
+      <w:lvlText w:val=""/>
+      <w:lvlJc w:val="left"/>
+      <w:pPr>
+        <w:tabs>
+          <w:tab w:val="num" w:pos="5040"/>
+        </w:tabs>
+        <w:ind w:left="5040" w:hanging="360"/>
+      </w:pPr>
+      <w:rPr>
+        <w:rFonts w:ascii="Wingdings" w:hAnsi="Wingdings" w:hint="default"/>
+        <w:sz w:val="20"/>
+      </w:rPr>
+    </w:lvl>
+    <w:lvl w:ilvl="7" w:tentative="1">
+      <w:start w:val="1"/>
+      <w:numFmt w:val="bullet"/>
+      <w:lvlText w:val=""/>
+      <w:lvlJc w:val="left"/>
+      <w:pPr>
+        <w:tabs>
+          <w:tab w:val="num" w:pos="5760"/>
+        </w:tabs>
+        <w:ind w:left="5760" w:hanging="360"/>
+      </w:pPr>
+      <w:rPr>
+        <w:rFonts w:ascii="Wingdings" w:hAnsi="Wingdings" w:hint="default"/>
+        <w:sz w:val="20"/>
+      </w:rPr>
+    </w:lvl>
+    <w:lvl w:ilvl="8" w:tentative="1">
+      <w:start w:val="1"/>
+      <w:numFmt w:val="bullet"/>
+      <w:lvlText w:val=""/>
+      <w:lvlJc w:val="left"/>
+      <w:pPr>
+        <w:tabs>
+          <w:tab w:val="num" w:pos="6480"/>
+        </w:tabs>
+        <w:ind w:left="6480" w:hanging="360"/>
+      </w:pPr>
+      <w:rPr>
+        <w:rFonts w:ascii="Wingdings" w:hAnsi="Wingdings" w:hint="default"/>
+        <w:sz w:val="20"/>
       </w:rPr>
     </w:lvl>
   </w:abstractNum>
@@ -1003,6 +3481,33 @@
   </w:num>
   <w:num w:numId="9">
     <w:abstractNumId w:val="0"/>
+  </w:num>
+  <w:num w:numId="10">
+    <w:abstractNumId w:val="12"/>
+  </w:num>
+  <w:num w:numId="11">
+    <w:abstractNumId w:val="14"/>
+  </w:num>
+  <w:num w:numId="12">
+    <w:abstractNumId w:val="9"/>
+  </w:num>
+  <w:num w:numId="13">
+    <w:abstractNumId w:val="13"/>
+  </w:num>
+  <w:num w:numId="14">
+    <w:abstractNumId w:val="10"/>
+  </w:num>
+  <w:num w:numId="15">
+    <w:abstractNumId w:val="17"/>
+  </w:num>
+  <w:num w:numId="16">
+    <w:abstractNumId w:val="11"/>
+  </w:num>
+  <w:num w:numId="17">
+    <w:abstractNumId w:val="16"/>
+  </w:num>
+  <w:num w:numId="18">
+    <w:abstractNumId w:val="15"/>
   </w:num>
 </w:numbering>
 </file>
@@ -1292,10 +3797,6 @@
     <w:lsdException w:name="Book Title" w:uiPriority="33" w:qFormat="1"/>
     <w:lsdException w:name="Bibliography" w:semiHidden="1" w:uiPriority="37" w:unhideWhenUsed="1"/>
     <w:lsdException w:name="TOC Heading" w:semiHidden="1" w:uiPriority="39" w:unhideWhenUsed="1" w:qFormat="1"/>
-    <w:lsdException w:name="Grid Table Light" w:semiHidden="1" w:unhideWhenUsed="1"/>
-    <w:lsdException w:name="Grid Table 1 Light" w:semiHidden="1" w:unhideWhenUsed="1"/>
-    <w:lsdException w:name="Grid Table 2" w:semiHidden="1" w:unhideWhenUsed="1"/>
-    <w:lsdException w:name="Grid Table 3" w:semiHidden="1" w:unhideWhenUsed="1"/>
     <w:lsdException w:name="Grid Table 4" w:uiPriority="49"/>
     <w:lsdException w:name="Grid Table 5 Dark" w:uiPriority="50"/>
     <w:lsdException w:name="Grid Table 6 Colorful" w:uiPriority="51"/>
@@ -12389,6 +14890,23 @@
         <w:shd w:val="clear" w:color="auto" w:fill="FBCAA2" w:themeFill="accent6" w:themeFillTint="7F"/>
       </w:tcPr>
     </w:tblStylePr>
+  </w:style>
+  <w:style w:type="paragraph" w:styleId="NormalWeb">
+    <w:name w:val="Normal (Web)"/>
+    <w:basedOn w:val="Normal"/>
+    <w:uiPriority w:val="99"/>
+    <w:semiHidden/>
+    <w:unhideWhenUsed/>
+    <w:rsid w:val="00146F5A"/>
+    <w:pPr>
+      <w:spacing w:before="100" w:beforeAutospacing="1" w:after="100" w:afterAutospacing="1" w:line="240" w:lineRule="auto"/>
+    </w:pPr>
+    <w:rPr>
+      <w:rFonts w:ascii="Times New Roman" w:eastAsia="Times New Roman" w:hAnsi="Times New Roman" w:cs="Times New Roman"/>
+      <w:sz w:val="24"/>
+      <w:szCs w:val="24"/>
+      <w:lang w:val="en-IN" w:eastAsia="en-IN"/>
+    </w:rPr>
   </w:style>
 </w:styles>
 </file>
@@ -12718,7 +15236,7 @@
 </file>
 
 <file path=customXml/itemProps1.xml><?xml version="1.0" encoding="utf-8"?>
-<ds:datastoreItem xmlns:ds="http://schemas.openxmlformats.org/officeDocument/2006/customXml" ds:itemID="{3A32F655-5D50-469B-A842-F7AB934025E1}">
+<ds:datastoreItem xmlns:ds="http://schemas.openxmlformats.org/officeDocument/2006/customXml" ds:itemID="{8E15676A-A08B-4D45-B3F2-F5F44E16126A}">
   <ds:schemaRefs>
     <ds:schemaRef ds:uri="http://schemas.openxmlformats.org/officeDocument/2006/bibliography"/>
   </ds:schemaRefs>

</xml_diff>